<commit_message>
Update documentation, included total idsplau
Don't add in create.html
Documentation update: File structure

Website include:
1. CreateBtn (No func)
2. SearchBar (No func)
3. Total Display (Real-time)
4. TitleBar (Css included)
5. Signin (can sign in/out/up but does not affect other parts of web)
</commit_message>
<xml_diff>
--- a/CS3249 Documentation.docx
+++ b/CS3249 Documentation.docx
@@ -251,17 +251,20 @@
     <w:tbl>
       <w:tblPr>
         <w:tblStyle w:val="TableGrid"/>
-        <w:tblW w:w="0" w:type="auto"/>
+        <w:tblW w:w="10735" w:type="dxa"/>
         <w:tblLook w:val="04A0" w:firstRow="1" w:lastRow="0" w:firstColumn="1" w:lastColumn="0" w:noHBand="0" w:noVBand="1"/>
       </w:tblPr>
       <w:tblGrid>
-        <w:gridCol w:w="2052"/>
-        <w:gridCol w:w="6464"/>
+        <w:gridCol w:w="2458"/>
+        <w:gridCol w:w="8277"/>
       </w:tblGrid>
       <w:tr>
+        <w:trPr>
+          <w:trHeight w:val="482"/>
+        </w:trPr>
         <w:tc>
           <w:tcPr>
-            <w:tcW w:w="2052" w:type="dxa"/>
+            <w:tcW w:w="2458" w:type="dxa"/>
             <w:vAlign w:val="center"/>
           </w:tcPr>
           <w:p>
@@ -289,7 +292,7 @@
         </w:tc>
         <w:tc>
           <w:tcPr>
-            <w:tcW w:w="6464" w:type="dxa"/>
+            <w:tcW w:w="8277" w:type="dxa"/>
             <w:vAlign w:val="center"/>
           </w:tcPr>
           <w:p>
@@ -317,9 +320,12 @@
         </w:tc>
       </w:tr>
       <w:tr>
+        <w:trPr>
+          <w:trHeight w:val="966"/>
+        </w:trPr>
         <w:tc>
           <w:tcPr>
-            <w:tcW w:w="2052" w:type="dxa"/>
+            <w:tcW w:w="2458" w:type="dxa"/>
             <w:vAlign w:val="center"/>
           </w:tcPr>
           <w:p>
@@ -346,7 +352,7 @@
         </w:tc>
         <w:tc>
           <w:tcPr>
-            <w:tcW w:w="6464" w:type="dxa"/>
+            <w:tcW w:w="8277" w:type="dxa"/>
             <w:vAlign w:val="center"/>
           </w:tcPr>
           <w:p>
@@ -365,9 +371,12 @@
         </w:tc>
       </w:tr>
       <w:tr>
+        <w:trPr>
+          <w:trHeight w:val="4232"/>
+        </w:trPr>
         <w:tc>
           <w:tcPr>
-            <w:tcW w:w="2052" w:type="dxa"/>
+            <w:tcW w:w="2458" w:type="dxa"/>
             <w:vAlign w:val="center"/>
           </w:tcPr>
           <w:p>
@@ -394,7 +403,7 @@
         </w:tc>
         <w:tc>
           <w:tcPr>
-            <w:tcW w:w="6464" w:type="dxa"/>
+            <w:tcW w:w="8277" w:type="dxa"/>
             <w:vAlign w:val="center"/>
           </w:tcPr>
           <w:p>
@@ -405,6 +414,733 @@
               <w:adjustRightInd w:val="0"/>
               <w:rPr>
                 <w:rFonts w:asciiTheme="majorHAnsi" w:hAnsiTheme="majorHAnsi" w:cs="™–'98›ˇøÂ'91Â'1"/>
+                <w:sz w:val="28"/>
+                <w:szCs w:val="28"/>
+              </w:rPr>
+            </w:pPr>
+            <w:r>
+              <w:rPr>
+                <w:rFonts w:asciiTheme="majorHAnsi" w:hAnsiTheme="majorHAnsi" w:cs="™–'98›ˇøÂ'91Â'1"/>
+                <w:sz w:val="28"/>
+                <w:szCs w:val="28"/>
+              </w:rPr>
+              <w:t>-Think in React-</w:t>
+            </w:r>
+          </w:p>
+          <w:p>
+            <w:pPr>
+              <w:widowControl w:val="0"/>
+              <w:autoSpaceDE w:val="0"/>
+              <w:autoSpaceDN w:val="0"/>
+              <w:adjustRightInd w:val="0"/>
+              <w:rPr>
+                <w:rFonts w:asciiTheme="majorHAnsi" w:hAnsiTheme="majorHAnsi" w:cs="™–'98›ˇøÂ'91Â'1"/>
+                <w:sz w:val="28"/>
+                <w:szCs w:val="28"/>
+              </w:rPr>
+            </w:pPr>
+            <w:r>
+              <w:rPr>
+                <w:rFonts w:asciiTheme="majorHAnsi" w:hAnsiTheme="majorHAnsi" w:cs="™–'98›ˇøÂ'91Â'1"/>
+                <w:sz w:val="28"/>
+                <w:szCs w:val="28"/>
+              </w:rPr>
+              <w:t xml:space="preserve">UI </w:t>
+            </w:r>
+            <w:r>
+              <w:rPr>
+                <w:rFonts w:asciiTheme="majorHAnsi" w:hAnsiTheme="majorHAnsi" w:cs="™–'98›ˇøÂ'91Â'1"/>
+                <w:sz w:val="28"/>
+                <w:szCs w:val="28"/>
+              </w:rPr>
+              <w:t>H</w:t>
+            </w:r>
+            <w:r>
+              <w:rPr>
+                <w:rFonts w:asciiTheme="majorHAnsi" w:hAnsiTheme="majorHAnsi" w:cs="™–'98›ˇøÂ'91Â'1"/>
+                <w:sz w:val="28"/>
+                <w:szCs w:val="28"/>
+              </w:rPr>
+              <w:t>ierarchy</w:t>
+            </w:r>
+            <w:r>
+              <w:rPr>
+                <w:rFonts w:asciiTheme="majorHAnsi" w:hAnsiTheme="majorHAnsi" w:cs="™–'98›ˇøÂ'91Â'1"/>
+                <w:sz w:val="28"/>
+                <w:szCs w:val="28"/>
+              </w:rPr>
+              <w:t>:</w:t>
+            </w:r>
+          </w:p>
+          <w:p>
+            <w:pPr>
+              <w:widowControl w:val="0"/>
+              <w:autoSpaceDE w:val="0"/>
+              <w:autoSpaceDN w:val="0"/>
+              <w:adjustRightInd w:val="0"/>
+              <w:rPr>
+                <w:rFonts w:asciiTheme="majorHAnsi" w:hAnsiTheme="majorHAnsi" w:cs="™–'98›ˇøÂ'91Â'1"/>
+                <w:sz w:val="28"/>
+                <w:szCs w:val="28"/>
+              </w:rPr>
+            </w:pPr>
+            <w:r>
+              <w:rPr>
+                <w:rFonts w:asciiTheme="majorHAnsi" w:hAnsiTheme="majorHAnsi" w:cs="™–'98›ˇøÂ'91Â'1"/>
+                <w:noProof/>
+                <w:sz w:val="28"/>
+                <w:szCs w:val="28"/>
+              </w:rPr>
+              <w:drawing>
+                <wp:inline distT="0" distB="0" distL="0" distR="0" wp14:anchorId="2F88698F" wp14:editId="31345D21">
+                  <wp:extent cx="5085009" cy="2019300"/>
+                  <wp:effectExtent l="0" t="0" r="0" b="0"/>
+                  <wp:docPr id="1" name="Picture 1"/>
+                  <wp:cNvGraphicFramePr>
+                    <a:graphicFrameLocks xmlns:a="http://schemas.openxmlformats.org/drawingml/2006/main" noChangeAspect="1"/>
+                  </wp:cNvGraphicFramePr>
+                  <a:graphic xmlns:a="http://schemas.openxmlformats.org/drawingml/2006/main">
+                    <a:graphicData uri="http://schemas.openxmlformats.org/drawingml/2006/picture">
+                      <pic:pic xmlns:pic="http://schemas.openxmlformats.org/drawingml/2006/picture">
+                        <pic:nvPicPr>
+                          <pic:cNvPr id="0" name="Hirarchy.jpg"/>
+                          <pic:cNvPicPr/>
+                        </pic:nvPicPr>
+                        <pic:blipFill>
+                          <a:blip r:embed="rId5">
+                            <a:extLst>
+                              <a:ext uri="{28A0092B-C50C-407E-A947-70E740481C1C}">
+                                <a14:useLocalDpi xmlns:a14="http://schemas.microsoft.com/office/drawing/2010/main" val="0"/>
+                              </a:ext>
+                            </a:extLst>
+                          </a:blip>
+                          <a:stretch>
+                            <a:fillRect/>
+                          </a:stretch>
+                        </pic:blipFill>
+                        <pic:spPr>
+                          <a:xfrm>
+                            <a:off x="0" y="0"/>
+                            <a:ext cx="5085275" cy="2019406"/>
+                          </a:xfrm>
+                          <a:prstGeom prst="rect">
+                            <a:avLst/>
+                          </a:prstGeom>
+                        </pic:spPr>
+                      </pic:pic>
+                    </a:graphicData>
+                  </a:graphic>
+                </wp:inline>
+              </w:drawing>
+            </w:r>
+          </w:p>
+          <w:p>
+            <w:pPr>
+              <w:widowControl w:val="0"/>
+              <w:autoSpaceDE w:val="0"/>
+              <w:autoSpaceDN w:val="0"/>
+              <w:adjustRightInd w:val="0"/>
+              <w:rPr>
+                <w:rFonts w:asciiTheme="majorHAnsi" w:hAnsiTheme="majorHAnsi" w:cs="™–'98›ˇøÂ'91Â'1"/>
+                <w:sz w:val="28"/>
+                <w:szCs w:val="28"/>
+              </w:rPr>
+            </w:pPr>
+            <w:r>
+              <w:rPr>
+                <w:rFonts w:asciiTheme="majorHAnsi" w:hAnsiTheme="majorHAnsi" w:cs="™–'98›ˇøÂ'91Â'1"/>
+                <w:sz w:val="28"/>
+                <w:szCs w:val="28"/>
+              </w:rPr>
+              <w:t>0: TitleBar</w:t>
+            </w:r>
+          </w:p>
+          <w:p>
+            <w:pPr>
+              <w:widowControl w:val="0"/>
+              <w:autoSpaceDE w:val="0"/>
+              <w:autoSpaceDN w:val="0"/>
+              <w:adjustRightInd w:val="0"/>
+              <w:rPr>
+                <w:rFonts w:asciiTheme="majorHAnsi" w:hAnsiTheme="majorHAnsi" w:cs="™–'98›ˇøÂ'91Â'1"/>
+                <w:color w:val="FF0000"/>
+                <w:sz w:val="28"/>
+                <w:szCs w:val="28"/>
+              </w:rPr>
+            </w:pPr>
+            <w:r>
+              <w:rPr>
+                <w:rFonts w:asciiTheme="majorHAnsi" w:hAnsiTheme="majorHAnsi" w:cs="™–'98›ˇøÂ'91Â'1"/>
+                <w:sz w:val="28"/>
+                <w:szCs w:val="28"/>
+              </w:rPr>
+              <w:tab/>
+            </w:r>
+            <w:r>
+              <w:rPr>
+                <w:rFonts w:asciiTheme="majorHAnsi" w:hAnsiTheme="majorHAnsi" w:cs="™–'98›ˇøÂ'91Â'1"/>
+                <w:color w:val="FF0000"/>
+                <w:sz w:val="28"/>
+                <w:szCs w:val="28"/>
+              </w:rPr>
+              <w:t>1: CreateBtn</w:t>
+            </w:r>
+          </w:p>
+          <w:p>
+            <w:pPr>
+              <w:widowControl w:val="0"/>
+              <w:autoSpaceDE w:val="0"/>
+              <w:autoSpaceDN w:val="0"/>
+              <w:adjustRightInd w:val="0"/>
+              <w:rPr>
+                <w:rFonts w:asciiTheme="majorHAnsi" w:hAnsiTheme="majorHAnsi" w:cs="™–'98›ˇøÂ'91Â'1"/>
+                <w:color w:val="FF6600"/>
+                <w:sz w:val="28"/>
+                <w:szCs w:val="28"/>
+              </w:rPr>
+            </w:pPr>
+            <w:r>
+              <w:rPr>
+                <w:rFonts w:asciiTheme="majorHAnsi" w:hAnsiTheme="majorHAnsi" w:cs="™–'98›ˇøÂ'91Â'1"/>
+                <w:sz w:val="28"/>
+                <w:szCs w:val="28"/>
+              </w:rPr>
+              <w:tab/>
+            </w:r>
+            <w:r>
+              <w:rPr>
+                <w:rFonts w:asciiTheme="majorHAnsi" w:hAnsiTheme="majorHAnsi" w:cs="™–'98›ˇøÂ'91Â'1"/>
+                <w:color w:val="FF6600"/>
+                <w:sz w:val="28"/>
+                <w:szCs w:val="28"/>
+              </w:rPr>
+              <w:t>2: SearchBar</w:t>
+            </w:r>
+          </w:p>
+          <w:p>
+            <w:pPr>
+              <w:widowControl w:val="0"/>
+              <w:autoSpaceDE w:val="0"/>
+              <w:autoSpaceDN w:val="0"/>
+              <w:adjustRightInd w:val="0"/>
+              <w:rPr>
+                <w:rFonts w:asciiTheme="majorHAnsi" w:hAnsiTheme="majorHAnsi" w:cs="™–'98›ˇøÂ'91Â'1"/>
+                <w:color w:val="964926"/>
+                <w:sz w:val="28"/>
+                <w:szCs w:val="28"/>
+              </w:rPr>
+            </w:pPr>
+            <w:r>
+              <w:rPr>
+                <w:rFonts w:asciiTheme="majorHAnsi" w:hAnsiTheme="majorHAnsi" w:cs="™–'98›ˇøÂ'91Â'1"/>
+                <w:sz w:val="28"/>
+                <w:szCs w:val="28"/>
+              </w:rPr>
+              <w:tab/>
+            </w:r>
+            <w:r>
+              <w:rPr>
+                <w:rFonts w:asciiTheme="majorHAnsi" w:hAnsiTheme="majorHAnsi" w:cs="™–'98›ˇøÂ'91Â'1"/>
+                <w:sz w:val="28"/>
+                <w:szCs w:val="28"/>
+              </w:rPr>
+              <w:tab/>
+            </w:r>
+            <w:r>
+              <w:rPr>
+                <w:rFonts w:asciiTheme="majorHAnsi" w:hAnsiTheme="majorHAnsi" w:cs="™–'98›ˇøÂ'91Â'1"/>
+                <w:color w:val="964926"/>
+                <w:sz w:val="28"/>
+                <w:szCs w:val="28"/>
+              </w:rPr>
+              <w:t>3: SearchBtn</w:t>
+            </w:r>
+          </w:p>
+          <w:p>
+            <w:pPr>
+              <w:widowControl w:val="0"/>
+              <w:autoSpaceDE w:val="0"/>
+              <w:autoSpaceDN w:val="0"/>
+              <w:adjustRightInd w:val="0"/>
+              <w:rPr>
+                <w:rFonts w:asciiTheme="majorHAnsi" w:hAnsiTheme="majorHAnsi" w:cs="™–'98›ˇøÂ'91Â'1"/>
+                <w:color w:val="FBD4B4" w:themeColor="accent6" w:themeTint="66"/>
+                <w:sz w:val="28"/>
+                <w:szCs w:val="28"/>
+              </w:rPr>
+            </w:pPr>
+            <w:r>
+              <w:rPr>
+                <w:rFonts w:asciiTheme="majorHAnsi" w:hAnsiTheme="majorHAnsi" w:cs="™–'98›ˇøÂ'91Â'1"/>
+                <w:sz w:val="28"/>
+                <w:szCs w:val="28"/>
+              </w:rPr>
+              <w:tab/>
+            </w:r>
+            <w:r>
+              <w:rPr>
+                <w:rFonts w:asciiTheme="majorHAnsi" w:hAnsiTheme="majorHAnsi" w:cs="™–'98›ˇøÂ'91Â'1"/>
+                <w:sz w:val="28"/>
+                <w:szCs w:val="28"/>
+              </w:rPr>
+              <w:tab/>
+            </w:r>
+            <w:r>
+              <w:rPr>
+                <w:rFonts w:asciiTheme="majorHAnsi" w:hAnsiTheme="majorHAnsi" w:cs="™–'98›ˇøÂ'91Â'1"/>
+                <w:color w:val="FBD4B4" w:themeColor="accent6" w:themeTint="66"/>
+                <w:sz w:val="28"/>
+                <w:szCs w:val="28"/>
+              </w:rPr>
+              <w:t>4: RefreshBtn</w:t>
+            </w:r>
+          </w:p>
+          <w:p>
+            <w:pPr>
+              <w:widowControl w:val="0"/>
+              <w:autoSpaceDE w:val="0"/>
+              <w:autoSpaceDN w:val="0"/>
+              <w:adjustRightInd w:val="0"/>
+              <w:rPr>
+                <w:rFonts w:asciiTheme="majorHAnsi" w:hAnsiTheme="majorHAnsi" w:cs="™–'98›ˇøÂ'91Â'1"/>
+                <w:color w:val="DCC100"/>
+                <w:sz w:val="28"/>
+                <w:szCs w:val="28"/>
+              </w:rPr>
+            </w:pPr>
+            <w:r>
+              <w:rPr>
+                <w:rFonts w:asciiTheme="majorHAnsi" w:hAnsiTheme="majorHAnsi" w:cs="™–'98›ˇøÂ'91Â'1"/>
+                <w:sz w:val="28"/>
+                <w:szCs w:val="28"/>
+              </w:rPr>
+              <w:tab/>
+            </w:r>
+            <w:r>
+              <w:rPr>
+                <w:rFonts w:asciiTheme="majorHAnsi" w:hAnsiTheme="majorHAnsi" w:cs="™–'98›ˇøÂ'91Â'1"/>
+                <w:color w:val="DCC100"/>
+                <w:sz w:val="28"/>
+                <w:szCs w:val="28"/>
+              </w:rPr>
+              <w:t>5: TotalDisplay</w:t>
+            </w:r>
+          </w:p>
+          <w:p>
+            <w:pPr>
+              <w:widowControl w:val="0"/>
+              <w:autoSpaceDE w:val="0"/>
+              <w:autoSpaceDN w:val="0"/>
+              <w:adjustRightInd w:val="0"/>
+              <w:rPr>
+                <w:rFonts w:asciiTheme="majorHAnsi" w:hAnsiTheme="majorHAnsi" w:cs="™–'98›ˇøÂ'91Â'1"/>
+                <w:sz w:val="28"/>
+                <w:szCs w:val="28"/>
+              </w:rPr>
+            </w:pPr>
+            <w:r>
+              <w:rPr>
+                <w:rFonts w:asciiTheme="majorHAnsi" w:hAnsiTheme="majorHAnsi" w:cs="™–'98›ˇøÂ'91Â'1"/>
+                <w:sz w:val="28"/>
+                <w:szCs w:val="28"/>
+              </w:rPr>
+              <w:t xml:space="preserve">14: </w:t>
+            </w:r>
+            <w:r>
+              <w:rPr>
+                <w:rFonts w:asciiTheme="majorHAnsi" w:hAnsiTheme="majorHAnsi" w:cs="™–'98›ˇøÂ'91Â'1"/>
+                <w:sz w:val="28"/>
+                <w:szCs w:val="28"/>
+              </w:rPr>
+              <w:t>FilterTable</w:t>
+            </w:r>
+          </w:p>
+          <w:p>
+            <w:pPr>
+              <w:widowControl w:val="0"/>
+              <w:autoSpaceDE w:val="0"/>
+              <w:autoSpaceDN w:val="0"/>
+              <w:adjustRightInd w:val="0"/>
+              <w:rPr>
+                <w:rFonts w:asciiTheme="majorHAnsi" w:hAnsiTheme="majorHAnsi" w:cs="™–'98›ˇøÂ'91Â'1"/>
+                <w:color w:val="548DD4" w:themeColor="text2" w:themeTint="99"/>
+                <w:sz w:val="28"/>
+                <w:szCs w:val="28"/>
+              </w:rPr>
+            </w:pPr>
+            <w:r>
+              <w:rPr>
+                <w:rFonts w:asciiTheme="majorHAnsi" w:hAnsiTheme="majorHAnsi" w:cs="™–'98›ˇøÂ'91Â'1"/>
+                <w:sz w:val="28"/>
+                <w:szCs w:val="28"/>
+              </w:rPr>
+              <w:tab/>
+            </w:r>
+            <w:r>
+              <w:rPr>
+                <w:rFonts w:asciiTheme="majorHAnsi" w:hAnsiTheme="majorHAnsi" w:cs="™–'98›ˇøÂ'91Â'1"/>
+                <w:color w:val="548DD4" w:themeColor="text2" w:themeTint="99"/>
+                <w:sz w:val="28"/>
+                <w:szCs w:val="28"/>
+              </w:rPr>
+              <w:t>6: ViewTitle</w:t>
+            </w:r>
+          </w:p>
+          <w:p>
+            <w:pPr>
+              <w:widowControl w:val="0"/>
+              <w:autoSpaceDE w:val="0"/>
+              <w:autoSpaceDN w:val="0"/>
+              <w:adjustRightInd w:val="0"/>
+              <w:rPr>
+                <w:rFonts w:asciiTheme="majorHAnsi" w:hAnsiTheme="majorHAnsi" w:cs="™–'98›ˇøÂ'91Â'1"/>
+                <w:color w:val="B6DDE8" w:themeColor="accent5" w:themeTint="66"/>
+                <w:sz w:val="28"/>
+                <w:szCs w:val="28"/>
+              </w:rPr>
+            </w:pPr>
+            <w:r>
+              <w:rPr>
+                <w:rFonts w:asciiTheme="majorHAnsi" w:hAnsiTheme="majorHAnsi" w:cs="™–'98›ˇøÂ'91Â'1"/>
+                <w:sz w:val="28"/>
+                <w:szCs w:val="28"/>
+              </w:rPr>
+              <w:tab/>
+            </w:r>
+            <w:r>
+              <w:rPr>
+                <w:rFonts w:asciiTheme="majorHAnsi" w:hAnsiTheme="majorHAnsi" w:cs="™–'98›ˇøÂ'91Â'1"/>
+                <w:sz w:val="28"/>
+                <w:szCs w:val="28"/>
+              </w:rPr>
+              <w:tab/>
+            </w:r>
+            <w:r>
+              <w:rPr>
+                <w:rFonts w:asciiTheme="majorHAnsi" w:hAnsiTheme="majorHAnsi" w:cs="™–'98›ˇøÂ'91Â'1"/>
+                <w:color w:val="B6DDE8" w:themeColor="accent5" w:themeTint="66"/>
+                <w:sz w:val="28"/>
+                <w:szCs w:val="28"/>
+              </w:rPr>
+              <w:t>7: ViewPic</w:t>
+            </w:r>
+          </w:p>
+          <w:p>
+            <w:pPr>
+              <w:widowControl w:val="0"/>
+              <w:autoSpaceDE w:val="0"/>
+              <w:autoSpaceDN w:val="0"/>
+              <w:adjustRightInd w:val="0"/>
+              <w:rPr>
+                <w:rFonts w:asciiTheme="majorHAnsi" w:hAnsiTheme="majorHAnsi" w:cs="™–'98›ˇøÂ'91Â'1"/>
+                <w:color w:val="793696"/>
+                <w:sz w:val="28"/>
+                <w:szCs w:val="28"/>
+              </w:rPr>
+            </w:pPr>
+            <w:r>
+              <w:rPr>
+                <w:rFonts w:asciiTheme="majorHAnsi" w:hAnsiTheme="majorHAnsi" w:cs="™–'98›ˇøÂ'91Â'1"/>
+                <w:sz w:val="28"/>
+                <w:szCs w:val="28"/>
+              </w:rPr>
+              <w:tab/>
+            </w:r>
+            <w:r>
+              <w:rPr>
+                <w:rFonts w:asciiTheme="majorHAnsi" w:hAnsiTheme="majorHAnsi" w:cs="™–'98›ˇøÂ'91Â'1"/>
+                <w:color w:val="793696"/>
+                <w:sz w:val="28"/>
+                <w:szCs w:val="28"/>
+              </w:rPr>
+              <w:t>8: EventTitle</w:t>
+            </w:r>
+          </w:p>
+          <w:p>
+            <w:pPr>
+              <w:widowControl w:val="0"/>
+              <w:autoSpaceDE w:val="0"/>
+              <w:autoSpaceDN w:val="0"/>
+              <w:adjustRightInd w:val="0"/>
+              <w:rPr>
+                <w:rFonts w:asciiTheme="majorHAnsi" w:hAnsiTheme="majorHAnsi" w:cs="™–'98›ˇøÂ'91Â'1"/>
+                <w:color w:val="B2A1C7" w:themeColor="accent4" w:themeTint="99"/>
+                <w:sz w:val="28"/>
+                <w:szCs w:val="28"/>
+              </w:rPr>
+            </w:pPr>
+            <w:r>
+              <w:rPr>
+                <w:rFonts w:asciiTheme="majorHAnsi" w:hAnsiTheme="majorHAnsi" w:cs="™–'98›ˇøÂ'91Â'1"/>
+                <w:sz w:val="28"/>
+                <w:szCs w:val="28"/>
+              </w:rPr>
+              <w:tab/>
+            </w:r>
+            <w:r>
+              <w:rPr>
+                <w:rFonts w:asciiTheme="majorHAnsi" w:hAnsiTheme="majorHAnsi" w:cs="™–'98›ˇøÂ'91Â'1"/>
+                <w:sz w:val="28"/>
+                <w:szCs w:val="28"/>
+              </w:rPr>
+              <w:tab/>
+            </w:r>
+            <w:r>
+              <w:rPr>
+                <w:rFonts w:asciiTheme="majorHAnsi" w:hAnsiTheme="majorHAnsi" w:cs="™–'98›ˇøÂ'91Â'1"/>
+                <w:color w:val="B2A1C7" w:themeColor="accent4" w:themeTint="99"/>
+                <w:sz w:val="28"/>
+                <w:szCs w:val="28"/>
+              </w:rPr>
+              <w:t>9: EventDetail</w:t>
+            </w:r>
+          </w:p>
+          <w:p>
+            <w:pPr>
+              <w:widowControl w:val="0"/>
+              <w:autoSpaceDE w:val="0"/>
+              <w:autoSpaceDN w:val="0"/>
+              <w:adjustRightInd w:val="0"/>
+              <w:rPr>
+                <w:rFonts w:asciiTheme="majorHAnsi" w:hAnsiTheme="majorHAnsi" w:cs="™–'98›ˇøÂ'91Â'1"/>
+                <w:color w:val="F52AB0"/>
+                <w:sz w:val="28"/>
+                <w:szCs w:val="28"/>
+              </w:rPr>
+            </w:pPr>
+            <w:r>
+              <w:rPr>
+                <w:rFonts w:asciiTheme="majorHAnsi" w:hAnsiTheme="majorHAnsi" w:cs="™–'98›ˇøÂ'91Â'1"/>
+                <w:sz w:val="28"/>
+                <w:szCs w:val="28"/>
+              </w:rPr>
+              <w:tab/>
+            </w:r>
+            <w:r>
+              <w:rPr>
+                <w:rFonts w:asciiTheme="majorHAnsi" w:hAnsiTheme="majorHAnsi" w:cs="™–'98›ˇøÂ'91Â'1"/>
+                <w:color w:val="F52AB0"/>
+                <w:sz w:val="28"/>
+                <w:szCs w:val="28"/>
+              </w:rPr>
+              <w:t>10: OrganiserTitle</w:t>
+            </w:r>
+          </w:p>
+          <w:p>
+            <w:pPr>
+              <w:widowControl w:val="0"/>
+              <w:autoSpaceDE w:val="0"/>
+              <w:autoSpaceDN w:val="0"/>
+              <w:adjustRightInd w:val="0"/>
+              <w:rPr>
+                <w:rFonts w:asciiTheme="majorHAnsi" w:hAnsiTheme="majorHAnsi" w:cs="™–'98›ˇøÂ'91Â'1"/>
+                <w:color w:val="F89BDD"/>
+                <w:sz w:val="28"/>
+                <w:szCs w:val="28"/>
+              </w:rPr>
+            </w:pPr>
+            <w:r>
+              <w:rPr>
+                <w:rFonts w:asciiTheme="majorHAnsi" w:hAnsiTheme="majorHAnsi" w:cs="™–'98›ˇøÂ'91Â'1"/>
+                <w:sz w:val="28"/>
+                <w:szCs w:val="28"/>
+              </w:rPr>
+              <w:tab/>
+            </w:r>
+            <w:r>
+              <w:rPr>
+                <w:rFonts w:asciiTheme="majorHAnsi" w:hAnsiTheme="majorHAnsi" w:cs="™–'98›ˇøÂ'91Â'1"/>
+                <w:sz w:val="28"/>
+                <w:szCs w:val="28"/>
+              </w:rPr>
+              <w:tab/>
+            </w:r>
+            <w:r>
+              <w:rPr>
+                <w:rFonts w:asciiTheme="majorHAnsi" w:hAnsiTheme="majorHAnsi" w:cs="™–'98›ˇøÂ'91Â'1"/>
+                <w:color w:val="F89BDD"/>
+                <w:sz w:val="28"/>
+                <w:szCs w:val="28"/>
+              </w:rPr>
+              <w:t>11: OrganiserName</w:t>
+            </w:r>
+          </w:p>
+          <w:p>
+            <w:pPr>
+              <w:widowControl w:val="0"/>
+              <w:autoSpaceDE w:val="0"/>
+              <w:autoSpaceDN w:val="0"/>
+              <w:adjustRightInd w:val="0"/>
+              <w:rPr>
+                <w:rFonts w:asciiTheme="majorHAnsi" w:hAnsiTheme="majorHAnsi" w:cs="™–'98›ˇøÂ'91Â'1"/>
+                <w:color w:val="008000"/>
+                <w:sz w:val="28"/>
+                <w:szCs w:val="28"/>
+              </w:rPr>
+            </w:pPr>
+            <w:r>
+              <w:rPr>
+                <w:rFonts w:asciiTheme="majorHAnsi" w:hAnsiTheme="majorHAnsi" w:cs="™–'98›ˇøÂ'91Â'1"/>
+                <w:sz w:val="28"/>
+                <w:szCs w:val="28"/>
+              </w:rPr>
+              <w:tab/>
+            </w:r>
+            <w:r>
+              <w:rPr>
+                <w:rFonts w:asciiTheme="majorHAnsi" w:hAnsiTheme="majorHAnsi" w:cs="™–'98›ˇøÂ'91Â'1"/>
+                <w:color w:val="008000"/>
+                <w:sz w:val="28"/>
+                <w:szCs w:val="28"/>
+              </w:rPr>
+              <w:t>12: DateTitle</w:t>
+            </w:r>
+          </w:p>
+          <w:p>
+            <w:pPr>
+              <w:widowControl w:val="0"/>
+              <w:autoSpaceDE w:val="0"/>
+              <w:autoSpaceDN w:val="0"/>
+              <w:adjustRightInd w:val="0"/>
+              <w:rPr>
+                <w:rFonts w:asciiTheme="majorHAnsi" w:hAnsiTheme="majorHAnsi" w:cs="™–'98›ˇøÂ'91Â'1"/>
+                <w:color w:val="C2D69B" w:themeColor="accent3" w:themeTint="99"/>
+                <w:sz w:val="28"/>
+                <w:szCs w:val="28"/>
+              </w:rPr>
+            </w:pPr>
+            <w:r>
+              <w:rPr>
+                <w:rFonts w:asciiTheme="majorHAnsi" w:hAnsiTheme="majorHAnsi" w:cs="™–'98›ˇøÂ'91Â'1"/>
+                <w:sz w:val="28"/>
+                <w:szCs w:val="28"/>
+              </w:rPr>
+              <w:tab/>
+            </w:r>
+            <w:r>
+              <w:rPr>
+                <w:rFonts w:asciiTheme="majorHAnsi" w:hAnsiTheme="majorHAnsi" w:cs="™–'98›ˇøÂ'91Â'1"/>
+                <w:sz w:val="28"/>
+                <w:szCs w:val="28"/>
+              </w:rPr>
+              <w:tab/>
+            </w:r>
+            <w:r>
+              <w:rPr>
+                <w:rFonts w:asciiTheme="majorHAnsi" w:hAnsiTheme="majorHAnsi" w:cs="™–'98›ˇøÂ'91Â'1"/>
+                <w:color w:val="C2D69B" w:themeColor="accent3" w:themeTint="99"/>
+                <w:sz w:val="28"/>
+                <w:szCs w:val="28"/>
+              </w:rPr>
+              <w:t>13: DateTime</w:t>
+            </w:r>
+          </w:p>
+          <w:p>
+            <w:pPr>
+              <w:widowControl w:val="0"/>
+              <w:autoSpaceDE w:val="0"/>
+              <w:autoSpaceDN w:val="0"/>
+              <w:adjustRightInd w:val="0"/>
+              <w:rPr>
+                <w:rFonts w:asciiTheme="majorHAnsi" w:hAnsiTheme="majorHAnsi" w:cs="™–'98›ˇøÂ'91Â'1"/>
+                <w:color w:val="C2D69B" w:themeColor="accent3" w:themeTint="99"/>
+                <w:sz w:val="28"/>
+                <w:szCs w:val="28"/>
+              </w:rPr>
+            </w:pPr>
+          </w:p>
+          <w:p>
+            <w:pPr>
+              <w:widowControl w:val="0"/>
+              <w:autoSpaceDE w:val="0"/>
+              <w:autoSpaceDN w:val="0"/>
+              <w:adjustRightInd w:val="0"/>
+              <w:rPr>
+                <w:rFonts w:asciiTheme="majorHAnsi" w:hAnsiTheme="majorHAnsi" w:cs="™–'98›ˇøÂ'91Â'1"/>
+                <w:sz w:val="28"/>
+                <w:szCs w:val="28"/>
+              </w:rPr>
+            </w:pPr>
+            <w:r>
+              <w:rPr>
+                <w:rFonts w:asciiTheme="majorHAnsi" w:hAnsiTheme="majorHAnsi" w:cs="™–'98›ˇøÂ'91Â'1"/>
+                <w:sz w:val="28"/>
+                <w:szCs w:val="28"/>
+              </w:rPr>
+              <w:t>Identified States:</w:t>
+            </w:r>
+          </w:p>
+          <w:p>
+            <w:pPr>
+              <w:widowControl w:val="0"/>
+              <w:autoSpaceDE w:val="0"/>
+              <w:autoSpaceDN w:val="0"/>
+              <w:adjustRightInd w:val="0"/>
+              <w:rPr>
+                <w:rFonts w:asciiTheme="majorHAnsi" w:hAnsiTheme="majorHAnsi" w:cs="™–'98›ˇøÂ'91Â'1"/>
+                <w:sz w:val="28"/>
+                <w:szCs w:val="28"/>
+              </w:rPr>
+            </w:pPr>
+            <w:bookmarkStart w:id="0" w:name="_GoBack"/>
+            <w:bookmarkEnd w:id="0"/>
+          </w:p>
+          <w:p>
+            <w:pPr>
+              <w:widowControl w:val="0"/>
+              <w:autoSpaceDE w:val="0"/>
+              <w:autoSpaceDN w:val="0"/>
+              <w:adjustRightInd w:val="0"/>
+              <w:rPr>
+                <w:rFonts w:asciiTheme="majorHAnsi" w:hAnsiTheme="majorHAnsi" w:cs="™–'98›ˇøÂ'91Â'1"/>
+                <w:sz w:val="28"/>
+                <w:szCs w:val="28"/>
+              </w:rPr>
+            </w:pPr>
+          </w:p>
+          <w:p>
+            <w:pPr>
+              <w:widowControl w:val="0"/>
+              <w:autoSpaceDE w:val="0"/>
+              <w:autoSpaceDN w:val="0"/>
+              <w:adjustRightInd w:val="0"/>
+              <w:rPr>
+                <w:rFonts w:asciiTheme="majorHAnsi" w:hAnsiTheme="majorHAnsi" w:cs="™–'98›ˇøÂ'91Â'1"/>
+                <w:sz w:val="28"/>
+                <w:szCs w:val="28"/>
+              </w:rPr>
+            </w:pPr>
+            <w:r>
+              <w:rPr>
+                <w:rFonts w:asciiTheme="majorHAnsi" w:hAnsiTheme="majorHAnsi" w:cs="™–'98›ˇøÂ'91Â'1"/>
+                <w:sz w:val="28"/>
+                <w:szCs w:val="28"/>
+              </w:rPr>
+              <w:t>Collection:</w:t>
+            </w:r>
+          </w:p>
+          <w:p>
+            <w:pPr>
+              <w:widowControl w:val="0"/>
+              <w:autoSpaceDE w:val="0"/>
+              <w:autoSpaceDN w:val="0"/>
+              <w:adjustRightInd w:val="0"/>
+              <w:rPr>
+                <w:rFonts w:asciiTheme="majorHAnsi" w:hAnsiTheme="majorHAnsi" w:cs="™–'98›ˇøÂ'91Â'1"/>
+                <w:sz w:val="28"/>
+                <w:szCs w:val="28"/>
+              </w:rPr>
+            </w:pPr>
+          </w:p>
+          <w:p>
+            <w:pPr>
+              <w:widowControl w:val="0"/>
+              <w:autoSpaceDE w:val="0"/>
+              <w:autoSpaceDN w:val="0"/>
+              <w:adjustRightInd w:val="0"/>
+              <w:rPr>
+                <w:rFonts w:asciiTheme="majorHAnsi" w:hAnsiTheme="majorHAnsi" w:cs="™–'98›ˇøÂ'91Â'1"/>
+                <w:color w:val="C2D69B" w:themeColor="accent3" w:themeTint="99"/>
                 <w:sz w:val="28"/>
                 <w:szCs w:val="28"/>
               </w:rPr>
@@ -413,9 +1149,12 @@
         </w:tc>
       </w:tr>
       <w:tr>
+        <w:trPr>
+          <w:trHeight w:val="482"/>
+        </w:trPr>
         <w:tc>
           <w:tcPr>
-            <w:tcW w:w="2052" w:type="dxa"/>
+            <w:tcW w:w="2458" w:type="dxa"/>
             <w:vAlign w:val="center"/>
           </w:tcPr>
           <w:p>
@@ -436,13 +1175,14 @@
                 <w:sz w:val="28"/>
                 <w:szCs w:val="28"/>
               </w:rPr>
+              <w:lastRenderedPageBreak/>
               <w:t>Implementation</w:t>
             </w:r>
           </w:p>
         </w:tc>
         <w:tc>
           <w:tcPr>
-            <w:tcW w:w="6464" w:type="dxa"/>
+            <w:tcW w:w="8277" w:type="dxa"/>
             <w:vAlign w:val="center"/>
           </w:tcPr>
           <w:p>
@@ -461,9 +1201,12 @@
         </w:tc>
       </w:tr>
       <w:tr>
+        <w:trPr>
+          <w:trHeight w:val="482"/>
+        </w:trPr>
         <w:tc>
           <w:tcPr>
-            <w:tcW w:w="2052" w:type="dxa"/>
+            <w:tcW w:w="2458" w:type="dxa"/>
             <w:vAlign w:val="center"/>
           </w:tcPr>
           <w:p>
@@ -490,7 +1233,7 @@
         </w:tc>
         <w:tc>
           <w:tcPr>
-            <w:tcW w:w="6464" w:type="dxa"/>
+            <w:tcW w:w="8277" w:type="dxa"/>
             <w:vAlign w:val="center"/>
           </w:tcPr>
           <w:p>
@@ -543,20 +1286,326 @@
         <w:t>Structure:</w:t>
       </w:r>
     </w:p>
+    <w:p>
+      <w:pPr>
+        <w:widowControl w:val="0"/>
+        <w:autoSpaceDE w:val="0"/>
+        <w:autoSpaceDN w:val="0"/>
+        <w:adjustRightInd w:val="0"/>
+        <w:rPr>
+          <w:rFonts w:asciiTheme="majorHAnsi" w:hAnsiTheme="majorHAnsi" w:cs="™–'98›ˇøÂ'91Â'1"/>
+          <w:sz w:val="28"/>
+          <w:szCs w:val="28"/>
+        </w:rPr>
+      </w:pPr>
+      <w:r>
+        <w:rPr>
+          <w:rFonts w:asciiTheme="majorHAnsi" w:hAnsiTheme="majorHAnsi" w:cs="™–'98›ˇøÂ'91Â'1"/>
+          <w:sz w:val="28"/>
+          <w:szCs w:val="28"/>
+        </w:rPr>
+        <w:t xml:space="preserve">Client </w:t>
+      </w:r>
+      <w:r>
+        <w:rPr>
+          <w:rFonts w:asciiTheme="majorHAnsi" w:hAnsiTheme="majorHAnsi" w:cs="™–'98›ˇøÂ'91Â'1" w:hint="eastAsia"/>
+          <w:sz w:val="28"/>
+          <w:szCs w:val="28"/>
+        </w:rPr>
+        <w:t>→</w:t>
+      </w:r>
+      <w:r>
+        <w:rPr>
+          <w:rFonts w:asciiTheme="majorHAnsi" w:hAnsiTheme="majorHAnsi" w:cs="™–'98›ˇøÂ'91Â'1"/>
+          <w:sz w:val="28"/>
+          <w:szCs w:val="28"/>
+        </w:rPr>
+        <w:t xml:space="preserve"> main.css, main.html, main.jsx</w:t>
+      </w:r>
+    </w:p>
+    <w:p>
+      <w:pPr>
+        <w:widowControl w:val="0"/>
+        <w:autoSpaceDE w:val="0"/>
+        <w:autoSpaceDN w:val="0"/>
+        <w:adjustRightInd w:val="0"/>
+        <w:rPr>
+          <w:rFonts w:asciiTheme="majorHAnsi" w:hAnsiTheme="majorHAnsi" w:cs="™–'98›ˇøÂ'91Â'1"/>
+          <w:sz w:val="28"/>
+          <w:szCs w:val="28"/>
+        </w:rPr>
+      </w:pPr>
+      <w:r>
+        <w:rPr>
+          <w:rFonts w:asciiTheme="majorHAnsi" w:hAnsiTheme="majorHAnsi" w:cs="™–'98›ˇøÂ'91Â'1"/>
+          <w:sz w:val="28"/>
+          <w:szCs w:val="28"/>
+        </w:rPr>
+        <w:t xml:space="preserve">Server </w:t>
+      </w:r>
+      <w:r>
+        <w:rPr>
+          <w:rFonts w:asciiTheme="majorHAnsi" w:hAnsiTheme="majorHAnsi" w:cs="™–'98›ˇøÂ'91Â'1" w:hint="eastAsia"/>
+          <w:sz w:val="28"/>
+          <w:szCs w:val="28"/>
+        </w:rPr>
+        <w:t>→</w:t>
+      </w:r>
+      <w:r>
+        <w:rPr>
+          <w:rFonts w:asciiTheme="majorHAnsi" w:hAnsiTheme="majorHAnsi" w:cs="™–'98›ˇøÂ'91Â'1"/>
+          <w:sz w:val="28"/>
+          <w:szCs w:val="28"/>
+        </w:rPr>
+        <w:t xml:space="preserve"> main.js</w:t>
+      </w:r>
+    </w:p>
+    <w:p>
+      <w:pPr>
+        <w:widowControl w:val="0"/>
+        <w:autoSpaceDE w:val="0"/>
+        <w:autoSpaceDN w:val="0"/>
+        <w:adjustRightInd w:val="0"/>
+        <w:rPr>
+          <w:rFonts w:asciiTheme="majorHAnsi" w:hAnsiTheme="majorHAnsi" w:cs="™–'98›ˇøÂ'91Â'1"/>
+          <w:sz w:val="28"/>
+          <w:szCs w:val="28"/>
+        </w:rPr>
+      </w:pPr>
+      <w:r>
+        <w:rPr>
+          <w:rFonts w:asciiTheme="majorHAnsi" w:hAnsiTheme="majorHAnsi" w:cs="™–'98›ˇøÂ'91Â'1"/>
+          <w:sz w:val="28"/>
+          <w:szCs w:val="28"/>
+        </w:rPr>
+        <w:t xml:space="preserve">Imports </w:t>
+      </w:r>
+      <w:r>
+        <w:rPr>
+          <w:rFonts w:asciiTheme="majorHAnsi" w:hAnsiTheme="majorHAnsi" w:cs="™–'98›ˇøÂ'91Â'1" w:hint="eastAsia"/>
+          <w:sz w:val="28"/>
+          <w:szCs w:val="28"/>
+        </w:rPr>
+        <w:t>→</w:t>
+      </w:r>
+      <w:r>
+        <w:rPr>
+          <w:rFonts w:asciiTheme="majorHAnsi" w:hAnsiTheme="majorHAnsi" w:cs="™–'98›ˇøÂ'91Â'1"/>
+          <w:sz w:val="28"/>
+          <w:szCs w:val="28"/>
+        </w:rPr>
+        <w:t xml:space="preserve"> api </w:t>
+      </w:r>
+      <w:r>
+        <w:rPr>
+          <w:rFonts w:asciiTheme="majorHAnsi" w:hAnsiTheme="majorHAnsi" w:cs="™–'98›ˇøÂ'91Â'1" w:hint="eastAsia"/>
+          <w:sz w:val="28"/>
+          <w:szCs w:val="28"/>
+        </w:rPr>
+        <w:t>→</w:t>
+      </w:r>
+      <w:r>
+        <w:rPr>
+          <w:rFonts w:asciiTheme="majorHAnsi" w:hAnsiTheme="majorHAnsi" w:cs="™–'98›ˇøÂ'91Â'1"/>
+          <w:sz w:val="28"/>
+          <w:szCs w:val="28"/>
+        </w:rPr>
+        <w:t xml:space="preserve"> tasks.js</w:t>
+      </w:r>
+    </w:p>
+    <w:p>
+      <w:pPr>
+        <w:widowControl w:val="0"/>
+        <w:autoSpaceDE w:val="0"/>
+        <w:autoSpaceDN w:val="0"/>
+        <w:adjustRightInd w:val="0"/>
+        <w:rPr>
+          <w:rFonts w:asciiTheme="majorHAnsi" w:hAnsiTheme="majorHAnsi" w:cs="™–'98›ˇøÂ'91Â'1"/>
+          <w:sz w:val="28"/>
+          <w:szCs w:val="28"/>
+        </w:rPr>
+      </w:pPr>
+      <w:r>
+        <w:rPr>
+          <w:rFonts w:asciiTheme="majorHAnsi" w:hAnsiTheme="majorHAnsi" w:cs="™–'98›ˇøÂ'91Â'1"/>
+          <w:sz w:val="28"/>
+          <w:szCs w:val="28"/>
+        </w:rPr>
+        <w:tab/>
+        <w:t xml:space="preserve">    </w:t>
+      </w:r>
+      <w:r>
+        <w:rPr>
+          <w:rFonts w:asciiTheme="majorHAnsi" w:hAnsiTheme="majorHAnsi" w:cs="™–'98›ˇøÂ'91Â'1" w:hint="eastAsia"/>
+          <w:sz w:val="28"/>
+          <w:szCs w:val="28"/>
+        </w:rPr>
+        <w:t>→</w:t>
+      </w:r>
+      <w:r>
+        <w:rPr>
+          <w:rFonts w:asciiTheme="majorHAnsi" w:hAnsiTheme="majorHAnsi" w:cs="™–'98›ˇøÂ'91Â'1"/>
+          <w:sz w:val="28"/>
+          <w:szCs w:val="28"/>
+        </w:rPr>
+        <w:t xml:space="preserve"> ui </w:t>
+      </w:r>
+      <w:r>
+        <w:rPr>
+          <w:rFonts w:asciiTheme="majorHAnsi" w:hAnsiTheme="majorHAnsi" w:cs="™–'98›ˇøÂ'91Â'1" w:hint="eastAsia"/>
+          <w:sz w:val="28"/>
+          <w:szCs w:val="28"/>
+        </w:rPr>
+        <w:t>→</w:t>
+      </w:r>
+      <w:r>
+        <w:rPr>
+          <w:rFonts w:asciiTheme="majorHAnsi" w:hAnsiTheme="majorHAnsi" w:cs="™–'98›ˇøÂ'91Â'1"/>
+          <w:sz w:val="28"/>
+          <w:szCs w:val="28"/>
+        </w:rPr>
+        <w:t xml:space="preserve"> AccountsUIWrapper.jsx, App.jsx, Task.jsx</w:t>
+      </w:r>
+    </w:p>
+    <w:p>
+      <w:pPr>
+        <w:widowControl w:val="0"/>
+        <w:autoSpaceDE w:val="0"/>
+        <w:autoSpaceDN w:val="0"/>
+        <w:adjustRightInd w:val="0"/>
+        <w:rPr>
+          <w:rFonts w:asciiTheme="majorHAnsi" w:hAnsiTheme="majorHAnsi" w:cs="™–'98›ˇøÂ'91Â'1"/>
+          <w:sz w:val="28"/>
+          <w:szCs w:val="28"/>
+        </w:rPr>
+      </w:pPr>
+      <w:r>
+        <w:rPr>
+          <w:rFonts w:asciiTheme="majorHAnsi" w:hAnsiTheme="majorHAnsi" w:cs="™–'98›ˇøÂ'91Â'1"/>
+          <w:sz w:val="28"/>
+          <w:szCs w:val="28"/>
+        </w:rPr>
+        <w:tab/>
+        <w:t xml:space="preserve">    </w:t>
+      </w:r>
+      <w:r>
+        <w:rPr>
+          <w:rFonts w:asciiTheme="majorHAnsi" w:hAnsiTheme="majorHAnsi" w:cs="™–'98›ˇøÂ'91Â'1" w:hint="eastAsia"/>
+          <w:sz w:val="28"/>
+          <w:szCs w:val="28"/>
+        </w:rPr>
+        <w:t>→</w:t>
+      </w:r>
+      <w:r>
+        <w:rPr>
+          <w:rFonts w:asciiTheme="majorHAnsi" w:hAnsiTheme="majorHAnsi" w:cs="™–'98›ˇøÂ'91Â'1"/>
+          <w:sz w:val="28"/>
+          <w:szCs w:val="28"/>
+        </w:rPr>
+        <w:t xml:space="preserve"> startup </w:t>
+      </w:r>
+      <w:r>
+        <w:rPr>
+          <w:rFonts w:asciiTheme="majorHAnsi" w:hAnsiTheme="majorHAnsi" w:cs="™–'98›ˇøÂ'91Â'1" w:hint="eastAsia"/>
+          <w:sz w:val="28"/>
+          <w:szCs w:val="28"/>
+        </w:rPr>
+        <w:t>→</w:t>
+      </w:r>
+      <w:r>
+        <w:rPr>
+          <w:rFonts w:asciiTheme="majorHAnsi" w:hAnsiTheme="majorHAnsi" w:cs="™–'98›ˇøÂ'91Â'1"/>
+          <w:sz w:val="28"/>
+          <w:szCs w:val="28"/>
+        </w:rPr>
+        <w:t xml:space="preserve"> accounts-config.js</w:t>
+      </w:r>
+    </w:p>
+    <w:p>
+      <w:pPr>
+        <w:widowControl w:val="0"/>
+        <w:autoSpaceDE w:val="0"/>
+        <w:autoSpaceDN w:val="0"/>
+        <w:adjustRightInd w:val="0"/>
+        <w:rPr>
+          <w:rFonts w:asciiTheme="majorHAnsi" w:hAnsiTheme="majorHAnsi" w:cs="™–'98›ˇøÂ'91Â'1"/>
+          <w:sz w:val="28"/>
+          <w:szCs w:val="28"/>
+        </w:rPr>
+      </w:pPr>
+    </w:p>
+    <w:p>
+      <w:pPr>
+        <w:widowControl w:val="0"/>
+        <w:autoSpaceDE w:val="0"/>
+        <w:autoSpaceDN w:val="0"/>
+        <w:adjustRightInd w:val="0"/>
+        <w:rPr>
+          <w:rFonts w:asciiTheme="majorHAnsi" w:hAnsiTheme="majorHAnsi" w:cs="™–'98›ˇøÂ'91Â'1"/>
+          <w:sz w:val="28"/>
+          <w:szCs w:val="28"/>
+        </w:rPr>
+      </w:pPr>
+      <w:r>
+        <w:rPr>
+          <w:rFonts w:asciiTheme="majorHAnsi" w:hAnsiTheme="majorHAnsi" w:cs="™–'98›ˇøÂ'91Â'1"/>
+          <w:sz w:val="28"/>
+          <w:szCs w:val="28"/>
+        </w:rPr>
+        <w:t>Instructions:</w:t>
+      </w:r>
+    </w:p>
+    <w:p>
+      <w:pPr>
+        <w:widowControl w:val="0"/>
+        <w:autoSpaceDE w:val="0"/>
+        <w:autoSpaceDN w:val="0"/>
+        <w:adjustRightInd w:val="0"/>
+        <w:rPr>
+          <w:rFonts w:asciiTheme="majorHAnsi" w:hAnsiTheme="majorHAnsi" w:cs="™–'98›ˇøÂ'91Â'1"/>
+          <w:sz w:val="28"/>
+          <w:szCs w:val="28"/>
+        </w:rPr>
+      </w:pPr>
+    </w:p>
+    <w:p>
+      <w:pPr>
+        <w:widowControl w:val="0"/>
+        <w:autoSpaceDE w:val="0"/>
+        <w:autoSpaceDN w:val="0"/>
+        <w:adjustRightInd w:val="0"/>
+        <w:rPr>
+          <w:rFonts w:asciiTheme="majorHAnsi" w:hAnsiTheme="majorHAnsi" w:cs="™–'98›ˇøÂ'91Â'1"/>
+          <w:sz w:val="28"/>
+          <w:szCs w:val="28"/>
+        </w:rPr>
+      </w:pPr>
+      <w:r>
+        <w:rPr>
+          <w:rFonts w:asciiTheme="majorHAnsi" w:hAnsiTheme="majorHAnsi" w:cs="™–'98›ˇøÂ'91Â'1"/>
+          <w:sz w:val="28"/>
+          <w:szCs w:val="28"/>
+        </w:rPr>
+        <w:t>Team Contribution:</w:t>
+      </w:r>
+    </w:p>
     <w:tbl>
       <w:tblPr>
         <w:tblStyle w:val="TableGrid"/>
-        <w:tblW w:w="0" w:type="auto"/>
+        <w:tblW w:w="10735" w:type="dxa"/>
         <w:tblLook w:val="04A0" w:firstRow="1" w:lastRow="0" w:firstColumn="1" w:lastColumn="0" w:noHBand="0" w:noVBand="1"/>
       </w:tblPr>
       <w:tblGrid>
-        <w:gridCol w:w="2093"/>
-        <w:gridCol w:w="6423"/>
+        <w:gridCol w:w="2636"/>
+        <w:gridCol w:w="8099"/>
       </w:tblGrid>
       <w:tr>
+        <w:trPr>
+          <w:trHeight w:val="1119"/>
+        </w:trPr>
         <w:tc>
           <w:tcPr>
-            <w:tcW w:w="2093" w:type="dxa"/>
+            <w:tcW w:w="2636" w:type="dxa"/>
             <w:vAlign w:val="center"/>
           </w:tcPr>
           <w:p>
@@ -578,13 +1627,35 @@
                 <w:sz w:val="28"/>
                 <w:szCs w:val="28"/>
               </w:rPr>
-              <w:t>Folder</w:t>
+              <w:t>Hu Hsin Jo</w:t>
+            </w:r>
+          </w:p>
+          <w:p>
+            <w:pPr>
+              <w:widowControl w:val="0"/>
+              <w:autoSpaceDE w:val="0"/>
+              <w:autoSpaceDN w:val="0"/>
+              <w:adjustRightInd w:val="0"/>
+              <w:jc w:val="center"/>
+              <w:rPr>
+                <w:rFonts w:asciiTheme="majorHAnsi" w:hAnsiTheme="majorHAnsi" w:cs="™–'98›ˇøÂ'91Â'1"/>
+                <w:sz w:val="28"/>
+                <w:szCs w:val="28"/>
+              </w:rPr>
+            </w:pPr>
+            <w:r>
+              <w:rPr>
+                <w:rFonts w:asciiTheme="majorHAnsi" w:hAnsiTheme="majorHAnsi" w:cs="™–'98›ˇøÂ'91Â'1"/>
+                <w:sz w:val="28"/>
+                <w:szCs w:val="28"/>
+              </w:rPr>
+              <w:t>(A0113507R)</w:t>
             </w:r>
           </w:p>
         </w:tc>
         <w:tc>
           <w:tcPr>
-            <w:tcW w:w="6423" w:type="dxa"/>
+            <w:tcW w:w="8099" w:type="dxa"/>
             <w:vAlign w:val="center"/>
           </w:tcPr>
           <w:p>
@@ -593,28 +1664,22 @@
               <w:autoSpaceDE w:val="0"/>
               <w:autoSpaceDN w:val="0"/>
               <w:adjustRightInd w:val="0"/>
-              <w:jc w:val="center"/>
-              <w:rPr>
-                <w:rFonts w:asciiTheme="majorHAnsi" w:hAnsiTheme="majorHAnsi" w:cs="™–'98›ˇøÂ'91Â'1"/>
-                <w:sz w:val="28"/>
-                <w:szCs w:val="28"/>
-              </w:rPr>
-            </w:pPr>
-            <w:r>
-              <w:rPr>
-                <w:rFonts w:asciiTheme="majorHAnsi" w:hAnsiTheme="majorHAnsi" w:cs="™–'98›ˇøÂ'91Â'1"/>
-                <w:sz w:val="28"/>
-                <w:szCs w:val="28"/>
-              </w:rPr>
-              <w:t>Description</w:t>
-            </w:r>
+              <w:rPr>
+                <w:rFonts w:asciiTheme="majorHAnsi" w:hAnsiTheme="majorHAnsi" w:cs="™–'98›ˇøÂ'91Â'1"/>
+                <w:sz w:val="28"/>
+                <w:szCs w:val="28"/>
+              </w:rPr>
+            </w:pPr>
           </w:p>
         </w:tc>
       </w:tr>
       <w:tr>
+        <w:trPr>
+          <w:trHeight w:val="1088"/>
+        </w:trPr>
         <w:tc>
           <w:tcPr>
-            <w:tcW w:w="2093" w:type="dxa"/>
+            <w:tcW w:w="2636" w:type="dxa"/>
             <w:vAlign w:val="center"/>
           </w:tcPr>
           <w:p>
@@ -623,97 +1688,64 @@
               <w:autoSpaceDE w:val="0"/>
               <w:autoSpaceDN w:val="0"/>
               <w:adjustRightInd w:val="0"/>
-              <w:rPr>
-                <w:rFonts w:asciiTheme="majorHAnsi" w:hAnsiTheme="majorHAnsi" w:cs="™–'98›ˇøÂ'91Â'1"/>
-                <w:sz w:val="28"/>
-                <w:szCs w:val="28"/>
-              </w:rPr>
-            </w:pPr>
+              <w:jc w:val="center"/>
+              <w:rPr>
+                <w:rFonts w:asciiTheme="majorHAnsi" w:hAnsiTheme="majorHAnsi" w:cs="™–'98›ˇøÂ'91Â'1"/>
+                <w:sz w:val="28"/>
+                <w:szCs w:val="28"/>
+              </w:rPr>
+            </w:pPr>
+            <w:r>
+              <w:rPr>
+                <w:rFonts w:asciiTheme="majorHAnsi" w:hAnsiTheme="majorHAnsi" w:cs="™–'98›ˇøÂ'91Â'1"/>
+                <w:sz w:val="28"/>
+                <w:szCs w:val="28"/>
+              </w:rPr>
+              <w:t>Huang Li</w:t>
+            </w:r>
+          </w:p>
+          <w:p>
+            <w:pPr>
+              <w:widowControl w:val="0"/>
+              <w:autoSpaceDE w:val="0"/>
+              <w:autoSpaceDN w:val="0"/>
+              <w:adjustRightInd w:val="0"/>
+              <w:jc w:val="center"/>
+              <w:rPr>
+                <w:rFonts w:asciiTheme="majorHAnsi" w:hAnsiTheme="majorHAnsi" w:cs="™–'98›ˇøÂ'91Â'1"/>
+                <w:sz w:val="28"/>
+                <w:szCs w:val="28"/>
+              </w:rPr>
+            </w:pPr>
+            <w:r>
+              <w:rPr>
+                <w:rFonts w:asciiTheme="majorHAnsi" w:hAnsiTheme="majorHAnsi" w:cs="™–'98›ˇøÂ'91Â'1"/>
+                <w:sz w:val="28"/>
+                <w:szCs w:val="28"/>
+              </w:rPr>
+              <w:t>(</w:t>
+            </w:r>
+            <w:r>
+              <w:rPr>
+                <w:rFonts w:asciiTheme="majorHAnsi" w:hAnsiTheme="majorHAnsi" w:cs="™–'98›ˇøÂ'91Â'1"/>
+                <w:sz w:val="28"/>
+                <w:szCs w:val="28"/>
+              </w:rPr>
+              <w:t>A0112508R</w:t>
+            </w:r>
+            <w:r>
+              <w:rPr>
+                <w:rFonts w:asciiTheme="majorHAnsi" w:hAnsiTheme="majorHAnsi" w:cs="™–'98›ˇøÂ'91Â'1"/>
+                <w:sz w:val="28"/>
+                <w:szCs w:val="28"/>
+              </w:rPr>
+              <w:t>)</w:t>
+            </w:r>
           </w:p>
         </w:tc>
         <w:tc>
           <w:tcPr>
-            <w:tcW w:w="6423" w:type="dxa"/>
-            <w:vAlign w:val="center"/>
-          </w:tcPr>
-          <w:p>
-            <w:pPr>
-              <w:widowControl w:val="0"/>
-              <w:autoSpaceDE w:val="0"/>
-              <w:autoSpaceDN w:val="0"/>
-              <w:adjustRightInd w:val="0"/>
-              <w:rPr>
-                <w:rFonts w:asciiTheme="majorHAnsi" w:hAnsiTheme="majorHAnsi" w:cs="™–'98›ˇøÂ'91Â'1"/>
-                <w:sz w:val="28"/>
-                <w:szCs w:val="28"/>
-              </w:rPr>
-            </w:pPr>
-          </w:p>
-        </w:tc>
-      </w:tr>
-      <w:tr>
-        <w:tc>
-          <w:tcPr>
-            <w:tcW w:w="2093" w:type="dxa"/>
-            <w:vAlign w:val="center"/>
-          </w:tcPr>
-          <w:p>
-            <w:pPr>
-              <w:widowControl w:val="0"/>
-              <w:autoSpaceDE w:val="0"/>
-              <w:autoSpaceDN w:val="0"/>
-              <w:adjustRightInd w:val="0"/>
-              <w:rPr>
-                <w:rFonts w:asciiTheme="majorHAnsi" w:hAnsiTheme="majorHAnsi" w:cs="™–'98›ˇøÂ'91Â'1"/>
-                <w:sz w:val="28"/>
-                <w:szCs w:val="28"/>
-              </w:rPr>
-            </w:pPr>
-          </w:p>
-        </w:tc>
-        <w:tc>
-          <w:tcPr>
-            <w:tcW w:w="6423" w:type="dxa"/>
-            <w:vAlign w:val="center"/>
-          </w:tcPr>
-          <w:p>
-            <w:pPr>
-              <w:widowControl w:val="0"/>
-              <w:autoSpaceDE w:val="0"/>
-              <w:autoSpaceDN w:val="0"/>
-              <w:adjustRightInd w:val="0"/>
-              <w:rPr>
-                <w:rFonts w:asciiTheme="majorHAnsi" w:hAnsiTheme="majorHAnsi" w:cs="™–'98›ˇøÂ'91Â'1"/>
-                <w:sz w:val="28"/>
-                <w:szCs w:val="28"/>
-              </w:rPr>
-            </w:pPr>
-          </w:p>
-        </w:tc>
-      </w:tr>
-      <w:tr>
-        <w:tc>
-          <w:tcPr>
-            <w:tcW w:w="2093" w:type="dxa"/>
-            <w:vAlign w:val="center"/>
-          </w:tcPr>
-          <w:p>
-            <w:pPr>
-              <w:widowControl w:val="0"/>
-              <w:autoSpaceDE w:val="0"/>
-              <w:autoSpaceDN w:val="0"/>
-              <w:adjustRightInd w:val="0"/>
-              <w:rPr>
-                <w:rFonts w:asciiTheme="majorHAnsi" w:hAnsiTheme="majorHAnsi" w:cs="™–'98›ˇøÂ'91Â'1"/>
-                <w:sz w:val="28"/>
-                <w:szCs w:val="28"/>
-              </w:rPr>
-            </w:pPr>
-          </w:p>
-        </w:tc>
-        <w:tc>
-          <w:tcPr>
-            <w:tcW w:w="6423" w:type="dxa"/>
+            <w:tcW w:w="8099" w:type="dxa"/>
             <w:vAlign w:val="center"/>
           </w:tcPr>
           <w:p>
@@ -745,248 +1777,9 @@
         </w:rPr>
       </w:pPr>
     </w:p>
-    <w:p>
-      <w:pPr>
-        <w:widowControl w:val="0"/>
-        <w:autoSpaceDE w:val="0"/>
-        <w:autoSpaceDN w:val="0"/>
-        <w:adjustRightInd w:val="0"/>
-        <w:rPr>
-          <w:rFonts w:asciiTheme="majorHAnsi" w:hAnsiTheme="majorHAnsi" w:cs="™–'98›ˇøÂ'91Â'1"/>
-          <w:sz w:val="28"/>
-          <w:szCs w:val="28"/>
-        </w:rPr>
-      </w:pPr>
-      <w:r>
-        <w:rPr>
-          <w:rFonts w:asciiTheme="majorHAnsi" w:hAnsiTheme="majorHAnsi" w:cs="™–'98›ˇøÂ'91Â'1"/>
-          <w:sz w:val="28"/>
-          <w:szCs w:val="28"/>
-        </w:rPr>
-        <w:t>Instructions:</w:t>
-      </w:r>
-    </w:p>
-    <w:p>
-      <w:pPr>
-        <w:widowControl w:val="0"/>
-        <w:autoSpaceDE w:val="0"/>
-        <w:autoSpaceDN w:val="0"/>
-        <w:adjustRightInd w:val="0"/>
-        <w:rPr>
-          <w:rFonts w:asciiTheme="majorHAnsi" w:hAnsiTheme="majorHAnsi" w:cs="™–'98›ˇøÂ'91Â'1"/>
-          <w:sz w:val="28"/>
-          <w:szCs w:val="28"/>
-        </w:rPr>
-      </w:pPr>
-    </w:p>
-    <w:p>
-      <w:pPr>
-        <w:widowControl w:val="0"/>
-        <w:autoSpaceDE w:val="0"/>
-        <w:autoSpaceDN w:val="0"/>
-        <w:adjustRightInd w:val="0"/>
-        <w:rPr>
-          <w:rFonts w:asciiTheme="majorHAnsi" w:hAnsiTheme="majorHAnsi" w:cs="™–'98›ˇøÂ'91Â'1"/>
-          <w:sz w:val="28"/>
-          <w:szCs w:val="28"/>
-        </w:rPr>
-      </w:pPr>
-      <w:r>
-        <w:rPr>
-          <w:rFonts w:asciiTheme="majorHAnsi" w:hAnsiTheme="majorHAnsi" w:cs="™–'98›ˇøÂ'91Â'1"/>
-          <w:sz w:val="28"/>
-          <w:szCs w:val="28"/>
-        </w:rPr>
-        <w:t>Team Contribution:</w:t>
-      </w:r>
-    </w:p>
-    <w:tbl>
-      <w:tblPr>
-        <w:tblStyle w:val="TableGrid"/>
-        <w:tblW w:w="0" w:type="auto"/>
-        <w:tblLook w:val="04A0" w:firstRow="1" w:lastRow="0" w:firstColumn="1" w:lastColumn="0" w:noHBand="0" w:noVBand="1"/>
-      </w:tblPr>
-      <w:tblGrid>
-        <w:gridCol w:w="2093"/>
-        <w:gridCol w:w="6423"/>
-      </w:tblGrid>
-      <w:tr>
-        <w:tc>
-          <w:tcPr>
-            <w:tcW w:w="2093" w:type="dxa"/>
-            <w:vAlign w:val="center"/>
-          </w:tcPr>
-          <w:p>
-            <w:pPr>
-              <w:widowControl w:val="0"/>
-              <w:autoSpaceDE w:val="0"/>
-              <w:autoSpaceDN w:val="0"/>
-              <w:adjustRightInd w:val="0"/>
-              <w:jc w:val="center"/>
-              <w:rPr>
-                <w:rFonts w:asciiTheme="majorHAnsi" w:hAnsiTheme="majorHAnsi" w:cs="™–'98›ˇøÂ'91Â'1"/>
-                <w:sz w:val="28"/>
-                <w:szCs w:val="28"/>
-              </w:rPr>
-            </w:pPr>
-            <w:r>
-              <w:rPr>
-                <w:rFonts w:asciiTheme="majorHAnsi" w:hAnsiTheme="majorHAnsi" w:cs="™–'98›ˇøÂ'91Â'1"/>
-                <w:sz w:val="28"/>
-                <w:szCs w:val="28"/>
-              </w:rPr>
-              <w:t>Hu Hsin Jo</w:t>
-            </w:r>
-          </w:p>
-          <w:p>
-            <w:pPr>
-              <w:widowControl w:val="0"/>
-              <w:autoSpaceDE w:val="0"/>
-              <w:autoSpaceDN w:val="0"/>
-              <w:adjustRightInd w:val="0"/>
-              <w:jc w:val="center"/>
-              <w:rPr>
-                <w:rFonts w:asciiTheme="majorHAnsi" w:hAnsiTheme="majorHAnsi" w:cs="™–'98›ˇøÂ'91Â'1"/>
-                <w:sz w:val="28"/>
-                <w:szCs w:val="28"/>
-              </w:rPr>
-            </w:pPr>
-            <w:r>
-              <w:rPr>
-                <w:rFonts w:asciiTheme="majorHAnsi" w:hAnsiTheme="majorHAnsi" w:cs="™–'98›ˇøÂ'91Â'1"/>
-                <w:sz w:val="28"/>
-                <w:szCs w:val="28"/>
-              </w:rPr>
-              <w:t>(A0113507R)</w:t>
-            </w:r>
-          </w:p>
-        </w:tc>
-        <w:tc>
-          <w:tcPr>
-            <w:tcW w:w="6423" w:type="dxa"/>
-            <w:vAlign w:val="center"/>
-          </w:tcPr>
-          <w:p>
-            <w:pPr>
-              <w:widowControl w:val="0"/>
-              <w:autoSpaceDE w:val="0"/>
-              <w:autoSpaceDN w:val="0"/>
-              <w:adjustRightInd w:val="0"/>
-              <w:rPr>
-                <w:rFonts w:asciiTheme="majorHAnsi" w:hAnsiTheme="majorHAnsi" w:cs="™–'98›ˇøÂ'91Â'1"/>
-                <w:sz w:val="28"/>
-                <w:szCs w:val="28"/>
-              </w:rPr>
-            </w:pPr>
-          </w:p>
-        </w:tc>
-      </w:tr>
-      <w:tr>
-        <w:tc>
-          <w:tcPr>
-            <w:tcW w:w="2093" w:type="dxa"/>
-            <w:vAlign w:val="center"/>
-          </w:tcPr>
-          <w:p>
-            <w:pPr>
-              <w:widowControl w:val="0"/>
-              <w:autoSpaceDE w:val="0"/>
-              <w:autoSpaceDN w:val="0"/>
-              <w:adjustRightInd w:val="0"/>
-              <w:jc w:val="center"/>
-              <w:rPr>
-                <w:rFonts w:asciiTheme="majorHAnsi" w:hAnsiTheme="majorHAnsi" w:cs="™–'98›ˇøÂ'91Â'1"/>
-                <w:sz w:val="28"/>
-                <w:szCs w:val="28"/>
-              </w:rPr>
-            </w:pPr>
-            <w:r>
-              <w:rPr>
-                <w:rFonts w:asciiTheme="majorHAnsi" w:hAnsiTheme="majorHAnsi" w:cs="™–'98›ˇøÂ'91Â'1"/>
-                <w:sz w:val="28"/>
-                <w:szCs w:val="28"/>
-              </w:rPr>
-              <w:t>Huang Li</w:t>
-            </w:r>
-          </w:p>
-          <w:p>
-            <w:pPr>
-              <w:widowControl w:val="0"/>
-              <w:autoSpaceDE w:val="0"/>
-              <w:autoSpaceDN w:val="0"/>
-              <w:adjustRightInd w:val="0"/>
-              <w:jc w:val="center"/>
-              <w:rPr>
-                <w:rFonts w:asciiTheme="majorHAnsi" w:hAnsiTheme="majorHAnsi" w:cs="™–'98›ˇøÂ'91Â'1"/>
-                <w:sz w:val="28"/>
-                <w:szCs w:val="28"/>
-              </w:rPr>
-            </w:pPr>
-            <w:r>
-              <w:rPr>
-                <w:rFonts w:asciiTheme="majorHAnsi" w:hAnsiTheme="majorHAnsi" w:cs="™–'98›ˇøÂ'91Â'1"/>
-                <w:sz w:val="28"/>
-                <w:szCs w:val="28"/>
-              </w:rPr>
-              <w:t>(</w:t>
-            </w:r>
-            <w:r>
-              <w:rPr>
-                <w:rFonts w:asciiTheme="majorHAnsi" w:hAnsiTheme="majorHAnsi" w:cs="™–'98›ˇøÂ'91Â'1"/>
-                <w:sz w:val="28"/>
-                <w:szCs w:val="28"/>
-              </w:rPr>
-              <w:t>A0112508R</w:t>
-            </w:r>
-            <w:bookmarkStart w:id="0" w:name="_GoBack"/>
-            <w:bookmarkEnd w:id="0"/>
-            <w:r>
-              <w:rPr>
-                <w:rFonts w:asciiTheme="majorHAnsi" w:hAnsiTheme="majorHAnsi" w:cs="™–'98›ˇøÂ'91Â'1"/>
-                <w:sz w:val="28"/>
-                <w:szCs w:val="28"/>
-              </w:rPr>
-              <w:t>)</w:t>
-            </w:r>
-          </w:p>
-        </w:tc>
-        <w:tc>
-          <w:tcPr>
-            <w:tcW w:w="6423" w:type="dxa"/>
-            <w:vAlign w:val="center"/>
-          </w:tcPr>
-          <w:p>
-            <w:pPr>
-              <w:widowControl w:val="0"/>
-              <w:autoSpaceDE w:val="0"/>
-              <w:autoSpaceDN w:val="0"/>
-              <w:adjustRightInd w:val="0"/>
-              <w:rPr>
-                <w:rFonts w:asciiTheme="majorHAnsi" w:hAnsiTheme="majorHAnsi" w:cs="™–'98›ˇøÂ'91Â'1"/>
-                <w:sz w:val="28"/>
-                <w:szCs w:val="28"/>
-              </w:rPr>
-            </w:pPr>
-          </w:p>
-        </w:tc>
-      </w:tr>
-    </w:tbl>
-    <w:p>
-      <w:pPr>
-        <w:widowControl w:val="0"/>
-        <w:autoSpaceDE w:val="0"/>
-        <w:autoSpaceDN w:val="0"/>
-        <w:adjustRightInd w:val="0"/>
-        <w:rPr>
-          <w:rFonts w:asciiTheme="majorHAnsi" w:hAnsiTheme="majorHAnsi" w:cs="™–'98›ˇøÂ'91Â'1"/>
-          <w:sz w:val="28"/>
-          <w:szCs w:val="28"/>
-        </w:rPr>
-      </w:pPr>
-    </w:p>
     <w:sectPr>
       <w:pgSz w:w="11900" w:h="16840"/>
-      <w:pgMar w:top="1440" w:right="1800" w:bottom="1440" w:left="1800" w:header="708" w:footer="708" w:gutter="0"/>
+      <w:pgMar w:top="720" w:right="720" w:bottom="720" w:left="720" w:header="708" w:footer="708" w:gutter="0"/>
       <w:cols w:space="708"/>
       <w:docGrid w:linePitch="360"/>
     </w:sectPr>
@@ -1200,6 +1993,33 @@
       </w:tblCellMar>
     </w:tblPr>
   </w:style>
+  <w:style w:type="paragraph" w:styleId="BalloonText">
+    <w:name w:val="Balloon Text"/>
+    <w:basedOn w:val="Normal"/>
+    <w:link w:val="BalloonTextChar"/>
+    <w:uiPriority w:val="99"/>
+    <w:semiHidden/>
+    <w:unhideWhenUsed/>
+    <w:rsid w:val="00C414D7"/>
+    <w:rPr>
+      <w:rFonts w:ascii="Lucida Grande" w:hAnsi="Lucida Grande"/>
+      <w:sz w:val="18"/>
+      <w:szCs w:val="18"/>
+    </w:rPr>
+  </w:style>
+  <w:style w:type="character" w:customStyle="1" w:styleId="BalloonTextChar">
+    <w:name w:val="Balloon Text Char"/>
+    <w:basedOn w:val="DefaultParagraphFont"/>
+    <w:link w:val="BalloonText"/>
+    <w:uiPriority w:val="99"/>
+    <w:semiHidden/>
+    <w:rsid w:val="00C414D7"/>
+    <w:rPr>
+      <w:rFonts w:ascii="Lucida Grande" w:hAnsi="Lucida Grande"/>
+      <w:sz w:val="18"/>
+      <w:szCs w:val="18"/>
+    </w:rPr>
+  </w:style>
 </w:styles>
 </file>
 
@@ -1408,6 +2228,33 @@
         <w:right w:w="108" w:type="dxa"/>
       </w:tblCellMar>
     </w:tblPr>
+  </w:style>
+  <w:style w:type="paragraph" w:styleId="BalloonText">
+    <w:name w:val="Balloon Text"/>
+    <w:basedOn w:val="Normal"/>
+    <w:link w:val="BalloonTextChar"/>
+    <w:uiPriority w:val="99"/>
+    <w:semiHidden/>
+    <w:unhideWhenUsed/>
+    <w:rsid w:val="00C414D7"/>
+    <w:rPr>
+      <w:rFonts w:ascii="Lucida Grande" w:hAnsi="Lucida Grande"/>
+      <w:sz w:val="18"/>
+      <w:szCs w:val="18"/>
+    </w:rPr>
+  </w:style>
+  <w:style w:type="character" w:customStyle="1" w:styleId="BalloonTextChar">
+    <w:name w:val="Balloon Text Char"/>
+    <w:basedOn w:val="DefaultParagraphFont"/>
+    <w:link w:val="BalloonText"/>
+    <w:uiPriority w:val="99"/>
+    <w:semiHidden/>
+    <w:rsid w:val="00C414D7"/>
+    <w:rPr>
+      <w:rFonts w:ascii="Lucida Grande" w:hAnsi="Lucida Grande"/>
+      <w:sz w:val="18"/>
+      <w:szCs w:val="18"/>
+    </w:rPr>
   </w:style>
 </w:styles>
 </file>

</xml_diff>

<commit_message>
delete useless CSS file
</commit_message>
<xml_diff>
--- a/CS3249 Documentation.docx
+++ b/CS3249 Documentation.docx
@@ -1,6 +1,6 @@
 
 <file path=word/document.xml><?xml version="1.0" encoding="utf-8"?>
-<w:document xmlns:wpc="http://schemas.microsoft.com/office/word/2010/wordprocessingCanvas" xmlns:mo="http://schemas.microsoft.com/office/mac/office/2008/main" xmlns:mc="http://schemas.openxmlformats.org/markup-compatibility/2006" xmlns:mv="urn:schemas-microsoft-com:mac:vml" xmlns:o="urn:schemas-microsoft-com:office:office" xmlns:r="http://schemas.openxmlformats.org/officeDocument/2006/relationships" xmlns:m="http://schemas.openxmlformats.org/officeDocument/2006/math" xmlns:v="urn:schemas-microsoft-com:vml" xmlns:wp14="http://schemas.microsoft.com/office/word/2010/wordprocessingDrawing" xmlns:wp="http://schemas.openxmlformats.org/drawingml/2006/wordprocessingDrawing" xmlns:w10="urn:schemas-microsoft-com:office:word" xmlns:w="http://schemas.openxmlformats.org/wordprocessingml/2006/main" xmlns:w14="http://schemas.microsoft.com/office/word/2010/wordml" xmlns:wpg="http://schemas.microsoft.com/office/word/2010/wordprocessingGroup" xmlns:wpi="http://schemas.microsoft.com/office/word/2010/wordprocessingInk" xmlns:wne="http://schemas.microsoft.com/office/word/2006/wordml" xmlns:wps="http://schemas.microsoft.com/office/word/2010/wordprocessingShape" mc:Ignorable="w14 wp14">
+<w:document xmlns:wpc="http://schemas.microsoft.com/office/word/2010/wordprocessingCanvas" xmlns:mc="http://schemas.openxmlformats.org/markup-compatibility/2006" xmlns:o="urn:schemas-microsoft-com:office:office" xmlns:r="http://schemas.openxmlformats.org/officeDocument/2006/relationships" xmlns:m="http://schemas.openxmlformats.org/officeDocument/2006/math" xmlns:v="urn:schemas-microsoft-com:vml" xmlns:wp14="http://schemas.microsoft.com/office/word/2010/wordprocessingDrawing" xmlns:wp="http://schemas.openxmlformats.org/drawingml/2006/wordprocessingDrawing" xmlns:w10="urn:schemas-microsoft-com:office:word" xmlns:w="http://schemas.openxmlformats.org/wordprocessingml/2006/main" xmlns:w14="http://schemas.microsoft.com/office/word/2010/wordml" xmlns:w15="http://schemas.microsoft.com/office/word/2012/wordml" xmlns:wpg="http://schemas.microsoft.com/office/word/2010/wordprocessingGroup" xmlns:wpi="http://schemas.microsoft.com/office/word/2010/wordprocessingInk" xmlns:wne="http://schemas.microsoft.com/office/word/2006/wordml" xmlns:wps="http://schemas.microsoft.com/office/word/2010/wordprocessingShape" mc:Ignorable="w14 w15 wp14">
   <w:body>
     <w:p>
       <w:pPr>
@@ -42,7 +42,41 @@
           <w:sz w:val="28"/>
           <w:szCs w:val="28"/>
         </w:rPr>
-        <w:t>By Hu Hsin Jo (A0113507R) &amp; Huang Li ()</w:t>
+        <w:t xml:space="preserve">By Hu </w:t>
+      </w:r>
+      <w:proofErr w:type="spellStart"/>
+      <w:r>
+        <w:rPr>
+          <w:rFonts w:asciiTheme="majorHAnsi" w:hAnsiTheme="majorHAnsi"/>
+          <w:sz w:val="28"/>
+          <w:szCs w:val="28"/>
+        </w:rPr>
+        <w:t>Hsin</w:t>
+      </w:r>
+      <w:proofErr w:type="spellEnd"/>
+      <w:r>
+        <w:rPr>
+          <w:rFonts w:asciiTheme="majorHAnsi" w:hAnsiTheme="majorHAnsi"/>
+          <w:sz w:val="28"/>
+          <w:szCs w:val="28"/>
+        </w:rPr>
+        <w:t xml:space="preserve"> Jo (A0113507R) &amp; Huang Li (</w:t>
+      </w:r>
+      <w:r>
+        <w:rPr>
+          <w:rFonts w:asciiTheme="majorHAnsi" w:hAnsiTheme="majorHAnsi"/>
+          <w:sz w:val="28"/>
+          <w:szCs w:val="28"/>
+        </w:rPr>
+        <w:t>A0112508R</w:t>
+      </w:r>
+      <w:r>
+        <w:rPr>
+          <w:rFonts w:asciiTheme="majorHAnsi" w:hAnsiTheme="majorHAnsi"/>
+          <w:sz w:val="28"/>
+          <w:szCs w:val="28"/>
+        </w:rPr>
+        <w:t>)</w:t>
       </w:r>
     </w:p>
     <w:p>
@@ -133,6 +167,8 @@
         </w:rPr>
         <w:t xml:space="preserve"> Structure of your project folder</w:t>
       </w:r>
+      <w:bookmarkStart w:id="0" w:name="_GoBack"/>
+      <w:bookmarkEnd w:id="0"/>
     </w:p>
     <w:p>
       <w:pPr>
@@ -250,7 +286,7 @@
     </w:p>
     <w:tbl>
       <w:tblPr>
-        <w:tblStyle w:val="TableGrid"/>
+        <w:tblStyle w:val="a3"/>
         <w:tblW w:w="10735" w:type="dxa"/>
         <w:tblLook w:val="04A0" w:firstRow="1" w:lastRow="0" w:firstColumn="1" w:lastColumn="0" w:noHBand="0" w:noVBand="1"/>
       </w:tblPr>
@@ -490,6 +526,7 @@
                 <w:noProof/>
                 <w:sz w:val="28"/>
                 <w:szCs w:val="28"/>
+                <w:lang w:eastAsia="zh-CN"/>
               </w:rPr>
               <w:drawing>
                 <wp:inline distT="0" distB="0" distL="0" distR="0" wp14:anchorId="2F88698F" wp14:editId="31345D21">
@@ -507,7 +544,7 @@
                           <pic:cNvPicPr/>
                         </pic:nvPicPr>
                         <pic:blipFill>
-                          <a:blip r:embed="rId5">
+                          <a:blip r:embed="rId4">
                             <a:extLst>
                               <a:ext uri="{28A0092B-C50C-407E-A947-70E740481C1C}">
                                 <a14:useLocalDpi xmlns:a14="http://schemas.microsoft.com/office/drawing/2010/main" val="0"/>
@@ -552,8 +589,18 @@
                 <w:sz w:val="28"/>
                 <w:szCs w:val="28"/>
               </w:rPr>
-              <w:t>0: TitleBar</w:t>
-            </w:r>
+              <w:t xml:space="preserve">0: </w:t>
+            </w:r>
+            <w:proofErr w:type="spellStart"/>
+            <w:r>
+              <w:rPr>
+                <w:rFonts w:asciiTheme="majorHAnsi" w:hAnsiTheme="majorHAnsi" w:cs="™–'98›ˇøÂ'91Â'1"/>
+                <w:sz w:val="28"/>
+                <w:szCs w:val="28"/>
+              </w:rPr>
+              <w:t>TitleBar</w:t>
+            </w:r>
+            <w:proofErr w:type="spellEnd"/>
           </w:p>
           <w:p>
             <w:pPr>
@@ -583,8 +630,19 @@
                 <w:sz w:val="28"/>
                 <w:szCs w:val="28"/>
               </w:rPr>
-              <w:t>1: CreateBtn</w:t>
-            </w:r>
+              <w:t xml:space="preserve">1: </w:t>
+            </w:r>
+            <w:proofErr w:type="spellStart"/>
+            <w:r>
+              <w:rPr>
+                <w:rFonts w:asciiTheme="majorHAnsi" w:hAnsiTheme="majorHAnsi" w:cs="™–'98›ˇøÂ'91Â'1"/>
+                <w:color w:val="FF0000"/>
+                <w:sz w:val="28"/>
+                <w:szCs w:val="28"/>
+              </w:rPr>
+              <w:t>CreateBtn</w:t>
+            </w:r>
+            <w:proofErr w:type="spellEnd"/>
           </w:p>
           <w:p>
             <w:pPr>
@@ -614,8 +672,19 @@
                 <w:sz w:val="28"/>
                 <w:szCs w:val="28"/>
               </w:rPr>
-              <w:t>2: SearchBar</w:t>
-            </w:r>
+              <w:t xml:space="preserve">2: </w:t>
+            </w:r>
+            <w:proofErr w:type="spellStart"/>
+            <w:r>
+              <w:rPr>
+                <w:rFonts w:asciiTheme="majorHAnsi" w:hAnsiTheme="majorHAnsi" w:cs="™–'98›ˇøÂ'91Â'1"/>
+                <w:color w:val="FF6600"/>
+                <w:sz w:val="28"/>
+                <w:szCs w:val="28"/>
+              </w:rPr>
+              <w:t>SearchBar</w:t>
+            </w:r>
+            <w:proofErr w:type="spellEnd"/>
           </w:p>
           <w:p>
             <w:pPr>
@@ -653,8 +722,19 @@
                 <w:sz w:val="28"/>
                 <w:szCs w:val="28"/>
               </w:rPr>
-              <w:t>3: SearchBtn</w:t>
-            </w:r>
+              <w:t xml:space="preserve">3: </w:t>
+            </w:r>
+            <w:proofErr w:type="spellStart"/>
+            <w:r>
+              <w:rPr>
+                <w:rFonts w:asciiTheme="majorHAnsi" w:hAnsiTheme="majorHAnsi" w:cs="™–'98›ˇøÂ'91Â'1"/>
+                <w:color w:val="964926"/>
+                <w:sz w:val="28"/>
+                <w:szCs w:val="28"/>
+              </w:rPr>
+              <w:t>SearchBtn</w:t>
+            </w:r>
+            <w:proofErr w:type="spellEnd"/>
           </w:p>
           <w:p>
             <w:pPr>
@@ -692,8 +772,19 @@
                 <w:sz w:val="28"/>
                 <w:szCs w:val="28"/>
               </w:rPr>
-              <w:t>4: RefreshBtn</w:t>
-            </w:r>
+              <w:t xml:space="preserve">4: </w:t>
+            </w:r>
+            <w:proofErr w:type="spellStart"/>
+            <w:r>
+              <w:rPr>
+                <w:rFonts w:asciiTheme="majorHAnsi" w:hAnsiTheme="majorHAnsi" w:cs="™–'98›ˇøÂ'91Â'1"/>
+                <w:color w:val="FBD4B4" w:themeColor="accent6" w:themeTint="66"/>
+                <w:sz w:val="28"/>
+                <w:szCs w:val="28"/>
+              </w:rPr>
+              <w:t>RefreshBtn</w:t>
+            </w:r>
+            <w:proofErr w:type="spellEnd"/>
           </w:p>
           <w:p>
             <w:pPr>
@@ -723,8 +814,19 @@
                 <w:sz w:val="28"/>
                 <w:szCs w:val="28"/>
               </w:rPr>
-              <w:t>5: TotalDisplay</w:t>
-            </w:r>
+              <w:t xml:space="preserve">5: </w:t>
+            </w:r>
+            <w:proofErr w:type="spellStart"/>
+            <w:r>
+              <w:rPr>
+                <w:rFonts w:asciiTheme="majorHAnsi" w:hAnsiTheme="majorHAnsi" w:cs="™–'98›ˇøÂ'91Â'1"/>
+                <w:color w:val="DCC100"/>
+                <w:sz w:val="28"/>
+                <w:szCs w:val="28"/>
+              </w:rPr>
+              <w:t>TotalDisplay</w:t>
+            </w:r>
+            <w:proofErr w:type="spellEnd"/>
           </w:p>
           <w:p>
             <w:pPr>
@@ -746,6 +848,7 @@
               </w:rPr>
               <w:t xml:space="preserve">14: </w:t>
             </w:r>
+            <w:proofErr w:type="spellStart"/>
             <w:r>
               <w:rPr>
                 <w:rFonts w:asciiTheme="majorHAnsi" w:hAnsiTheme="majorHAnsi" w:cs="™–'98›ˇøÂ'91Â'1"/>
@@ -754,6 +857,7 @@
               </w:rPr>
               <w:t>FilterTable</w:t>
             </w:r>
+            <w:proofErr w:type="spellEnd"/>
           </w:p>
           <w:p>
             <w:pPr>
@@ -783,8 +887,19 @@
                 <w:sz w:val="28"/>
                 <w:szCs w:val="28"/>
               </w:rPr>
-              <w:t>6: ViewTitle</w:t>
-            </w:r>
+              <w:t xml:space="preserve">6: </w:t>
+            </w:r>
+            <w:proofErr w:type="spellStart"/>
+            <w:r>
+              <w:rPr>
+                <w:rFonts w:asciiTheme="majorHAnsi" w:hAnsiTheme="majorHAnsi" w:cs="™–'98›ˇøÂ'91Â'1"/>
+                <w:color w:val="548DD4" w:themeColor="text2" w:themeTint="99"/>
+                <w:sz w:val="28"/>
+                <w:szCs w:val="28"/>
+              </w:rPr>
+              <w:t>ViewTitle</w:t>
+            </w:r>
+            <w:proofErr w:type="spellEnd"/>
           </w:p>
           <w:p>
             <w:pPr>
@@ -822,8 +937,19 @@
                 <w:sz w:val="28"/>
                 <w:szCs w:val="28"/>
               </w:rPr>
-              <w:t>7: ViewPic</w:t>
-            </w:r>
+              <w:t xml:space="preserve">7: </w:t>
+            </w:r>
+            <w:proofErr w:type="spellStart"/>
+            <w:r>
+              <w:rPr>
+                <w:rFonts w:asciiTheme="majorHAnsi" w:hAnsiTheme="majorHAnsi" w:cs="™–'98›ˇøÂ'91Â'1"/>
+                <w:color w:val="B6DDE8" w:themeColor="accent5" w:themeTint="66"/>
+                <w:sz w:val="28"/>
+                <w:szCs w:val="28"/>
+              </w:rPr>
+              <w:t>ViewPic</w:t>
+            </w:r>
+            <w:proofErr w:type="spellEnd"/>
           </w:p>
           <w:p>
             <w:pPr>
@@ -853,8 +979,19 @@
                 <w:sz w:val="28"/>
                 <w:szCs w:val="28"/>
               </w:rPr>
-              <w:t>8: EventTitle</w:t>
-            </w:r>
+              <w:t xml:space="preserve">8: </w:t>
+            </w:r>
+            <w:proofErr w:type="spellStart"/>
+            <w:r>
+              <w:rPr>
+                <w:rFonts w:asciiTheme="majorHAnsi" w:hAnsiTheme="majorHAnsi" w:cs="™–'98›ˇøÂ'91Â'1"/>
+                <w:color w:val="793696"/>
+                <w:sz w:val="28"/>
+                <w:szCs w:val="28"/>
+              </w:rPr>
+              <w:t>EventTitle</w:t>
+            </w:r>
+            <w:proofErr w:type="spellEnd"/>
           </w:p>
           <w:p>
             <w:pPr>
@@ -892,8 +1029,19 @@
                 <w:sz w:val="28"/>
                 <w:szCs w:val="28"/>
               </w:rPr>
-              <w:t>9: EventDetail</w:t>
-            </w:r>
+              <w:t xml:space="preserve">9: </w:t>
+            </w:r>
+            <w:proofErr w:type="spellStart"/>
+            <w:r>
+              <w:rPr>
+                <w:rFonts w:asciiTheme="majorHAnsi" w:hAnsiTheme="majorHAnsi" w:cs="™–'98›ˇøÂ'91Â'1"/>
+                <w:color w:val="B2A1C7" w:themeColor="accent4" w:themeTint="99"/>
+                <w:sz w:val="28"/>
+                <w:szCs w:val="28"/>
+              </w:rPr>
+              <w:t>EventDetail</w:t>
+            </w:r>
+            <w:proofErr w:type="spellEnd"/>
           </w:p>
           <w:p>
             <w:pPr>
@@ -923,8 +1071,19 @@
                 <w:sz w:val="28"/>
                 <w:szCs w:val="28"/>
               </w:rPr>
-              <w:t>10: OrganiserTitle</w:t>
-            </w:r>
+              <w:t xml:space="preserve">10: </w:t>
+            </w:r>
+            <w:proofErr w:type="spellStart"/>
+            <w:r>
+              <w:rPr>
+                <w:rFonts w:asciiTheme="majorHAnsi" w:hAnsiTheme="majorHAnsi" w:cs="™–'98›ˇøÂ'91Â'1"/>
+                <w:color w:val="F52AB0"/>
+                <w:sz w:val="28"/>
+                <w:szCs w:val="28"/>
+              </w:rPr>
+              <w:t>OrganiserTitle</w:t>
+            </w:r>
+            <w:proofErr w:type="spellEnd"/>
           </w:p>
           <w:p>
             <w:pPr>
@@ -962,8 +1121,19 @@
                 <w:sz w:val="28"/>
                 <w:szCs w:val="28"/>
               </w:rPr>
-              <w:t>11: OrganiserName</w:t>
-            </w:r>
+              <w:t xml:space="preserve">11: </w:t>
+            </w:r>
+            <w:proofErr w:type="spellStart"/>
+            <w:r>
+              <w:rPr>
+                <w:rFonts w:asciiTheme="majorHAnsi" w:hAnsiTheme="majorHAnsi" w:cs="™–'98›ˇøÂ'91Â'1"/>
+                <w:color w:val="F89BDD"/>
+                <w:sz w:val="28"/>
+                <w:szCs w:val="28"/>
+              </w:rPr>
+              <w:t>OrganiserName</w:t>
+            </w:r>
+            <w:proofErr w:type="spellEnd"/>
           </w:p>
           <w:p>
             <w:pPr>
@@ -993,8 +1163,19 @@
                 <w:sz w:val="28"/>
                 <w:szCs w:val="28"/>
               </w:rPr>
-              <w:t>12: DateTitle</w:t>
-            </w:r>
+              <w:t xml:space="preserve">12: </w:t>
+            </w:r>
+            <w:proofErr w:type="spellStart"/>
+            <w:r>
+              <w:rPr>
+                <w:rFonts w:asciiTheme="majorHAnsi" w:hAnsiTheme="majorHAnsi" w:cs="™–'98›ˇøÂ'91Â'1"/>
+                <w:color w:val="008000"/>
+                <w:sz w:val="28"/>
+                <w:szCs w:val="28"/>
+              </w:rPr>
+              <w:t>DateTitle</w:t>
+            </w:r>
+            <w:proofErr w:type="spellEnd"/>
           </w:p>
           <w:p>
             <w:pPr>
@@ -1032,21 +1213,32 @@
                 <w:sz w:val="28"/>
                 <w:szCs w:val="28"/>
               </w:rPr>
-              <w:t>13: DateTime</w:t>
-            </w:r>
-          </w:p>
-          <w:p>
-            <w:pPr>
-              <w:widowControl w:val="0"/>
-              <w:autoSpaceDE w:val="0"/>
-              <w:autoSpaceDN w:val="0"/>
-              <w:adjustRightInd w:val="0"/>
+              <w:t xml:space="preserve">13: </w:t>
+            </w:r>
+            <w:proofErr w:type="spellStart"/>
+            <w:r>
               <w:rPr>
                 <w:rFonts w:asciiTheme="majorHAnsi" w:hAnsiTheme="majorHAnsi" w:cs="™–'98›ˇøÂ'91Â'1"/>
                 <w:color w:val="C2D69B" w:themeColor="accent3" w:themeTint="99"/>
                 <w:sz w:val="28"/>
                 <w:szCs w:val="28"/>
               </w:rPr>
+              <w:t>DateTime</w:t>
+            </w:r>
+            <w:proofErr w:type="spellEnd"/>
+          </w:p>
+          <w:p>
+            <w:pPr>
+              <w:widowControl w:val="0"/>
+              <w:autoSpaceDE w:val="0"/>
+              <w:autoSpaceDN w:val="0"/>
+              <w:adjustRightInd w:val="0"/>
+              <w:rPr>
+                <w:rFonts w:asciiTheme="majorHAnsi" w:hAnsiTheme="majorHAnsi" w:cs="™–'98›ˇøÂ'91Â'1"/>
+                <w:color w:val="C2D69B" w:themeColor="accent3" w:themeTint="99"/>
+                <w:sz w:val="28"/>
+                <w:szCs w:val="28"/>
+              </w:rPr>
             </w:pPr>
           </w:p>
           <w:p>
@@ -1082,8 +1274,6 @@
                 <w:szCs w:val="28"/>
               </w:rPr>
             </w:pPr>
-            <w:bookmarkStart w:id="0" w:name="_GoBack"/>
-            <w:bookmarkEnd w:id="0"/>
           </w:p>
           <w:p>
             <w:pPr>
@@ -1320,8 +1510,18 @@
           <w:sz w:val="28"/>
           <w:szCs w:val="28"/>
         </w:rPr>
-        <w:t xml:space="preserve"> main.css, main.html, main.jsx</w:t>
-      </w:r>
+        <w:t xml:space="preserve"> main.css, main.html, </w:t>
+      </w:r>
+      <w:proofErr w:type="spellStart"/>
+      <w:r>
+        <w:rPr>
+          <w:rFonts w:asciiTheme="majorHAnsi" w:hAnsiTheme="majorHAnsi" w:cs="™–'98›ˇøÂ'91Â'1"/>
+          <w:sz w:val="28"/>
+          <w:szCs w:val="28"/>
+        </w:rPr>
+        <w:t>main.jsx</w:t>
+      </w:r>
+      <w:proofErr w:type="spellEnd"/>
     </w:p>
     <w:p>
       <w:pPr>
@@ -1394,7 +1594,27 @@
           <w:sz w:val="28"/>
           <w:szCs w:val="28"/>
         </w:rPr>
-        <w:t xml:space="preserve"> api </w:t>
+        <w:t xml:space="preserve"> </w:t>
+      </w:r>
+      <w:proofErr w:type="spellStart"/>
+      <w:proofErr w:type="gramStart"/>
+      <w:r>
+        <w:rPr>
+          <w:rFonts w:asciiTheme="majorHAnsi" w:hAnsiTheme="majorHAnsi" w:cs="™–'98›ˇøÂ'91Â'1"/>
+          <w:sz w:val="28"/>
+          <w:szCs w:val="28"/>
+        </w:rPr>
+        <w:t>api</w:t>
+      </w:r>
+      <w:proofErr w:type="spellEnd"/>
+      <w:proofErr w:type="gramEnd"/>
+      <w:r>
+        <w:rPr>
+          <w:rFonts w:asciiTheme="majorHAnsi" w:hAnsiTheme="majorHAnsi" w:cs="™–'98›ˇøÂ'91Â'1"/>
+          <w:sz w:val="28"/>
+          <w:szCs w:val="28"/>
+        </w:rPr>
+        <w:t xml:space="preserve"> </w:t>
       </w:r>
       <w:r>
         <w:rPr>
@@ -1448,7 +1668,27 @@
           <w:sz w:val="28"/>
           <w:szCs w:val="28"/>
         </w:rPr>
-        <w:t xml:space="preserve"> ui </w:t>
+        <w:t xml:space="preserve"> </w:t>
+      </w:r>
+      <w:proofErr w:type="spellStart"/>
+      <w:proofErr w:type="gramStart"/>
+      <w:r>
+        <w:rPr>
+          <w:rFonts w:asciiTheme="majorHAnsi" w:hAnsiTheme="majorHAnsi" w:cs="™–'98›ˇøÂ'91Â'1"/>
+          <w:sz w:val="28"/>
+          <w:szCs w:val="28"/>
+        </w:rPr>
+        <w:t>ui</w:t>
+      </w:r>
+      <w:proofErr w:type="spellEnd"/>
+      <w:proofErr w:type="gramEnd"/>
+      <w:r>
+        <w:rPr>
+          <w:rFonts w:asciiTheme="majorHAnsi" w:hAnsiTheme="majorHAnsi" w:cs="™–'98›ˇøÂ'91Â'1"/>
+          <w:sz w:val="28"/>
+          <w:szCs w:val="28"/>
+        </w:rPr>
+        <w:t xml:space="preserve"> </w:t>
       </w:r>
       <w:r>
         <w:rPr>
@@ -1464,8 +1704,54 @@
           <w:sz w:val="28"/>
           <w:szCs w:val="28"/>
         </w:rPr>
-        <w:t xml:space="preserve"> AccountsUIWrapper.jsx, App.jsx, Task.jsx</w:t>
-      </w:r>
+        <w:t xml:space="preserve"> </w:t>
+      </w:r>
+      <w:proofErr w:type="spellStart"/>
+      <w:r>
+        <w:rPr>
+          <w:rFonts w:asciiTheme="majorHAnsi" w:hAnsiTheme="majorHAnsi" w:cs="™–'98›ˇøÂ'91Â'1"/>
+          <w:sz w:val="28"/>
+          <w:szCs w:val="28"/>
+        </w:rPr>
+        <w:t>AccountsUIWrapper.jsx</w:t>
+      </w:r>
+      <w:proofErr w:type="spellEnd"/>
+      <w:r>
+        <w:rPr>
+          <w:rFonts w:asciiTheme="majorHAnsi" w:hAnsiTheme="majorHAnsi" w:cs="™–'98›ˇøÂ'91Â'1"/>
+          <w:sz w:val="28"/>
+          <w:szCs w:val="28"/>
+        </w:rPr>
+        <w:t xml:space="preserve">, </w:t>
+      </w:r>
+      <w:proofErr w:type="spellStart"/>
+      <w:r>
+        <w:rPr>
+          <w:rFonts w:asciiTheme="majorHAnsi" w:hAnsiTheme="majorHAnsi" w:cs="™–'98›ˇøÂ'91Â'1"/>
+          <w:sz w:val="28"/>
+          <w:szCs w:val="28"/>
+        </w:rPr>
+        <w:t>App.jsx</w:t>
+      </w:r>
+      <w:proofErr w:type="spellEnd"/>
+      <w:r>
+        <w:rPr>
+          <w:rFonts w:asciiTheme="majorHAnsi" w:hAnsiTheme="majorHAnsi" w:cs="™–'98›ˇøÂ'91Â'1"/>
+          <w:sz w:val="28"/>
+          <w:szCs w:val="28"/>
+        </w:rPr>
+        <w:t xml:space="preserve">, </w:t>
+      </w:r>
+      <w:proofErr w:type="spellStart"/>
+      <w:r>
+        <w:rPr>
+          <w:rFonts w:asciiTheme="majorHAnsi" w:hAnsiTheme="majorHAnsi" w:cs="™–'98›ˇøÂ'91Â'1"/>
+          <w:sz w:val="28"/>
+          <w:szCs w:val="28"/>
+        </w:rPr>
+        <w:t>Task.jsx</w:t>
+      </w:r>
+      <w:proofErr w:type="spellEnd"/>
     </w:p>
     <w:p>
       <w:pPr>
@@ -1502,7 +1788,25 @@
           <w:sz w:val="28"/>
           <w:szCs w:val="28"/>
         </w:rPr>
-        <w:t xml:space="preserve"> startup </w:t>
+        <w:t xml:space="preserve"> </w:t>
+      </w:r>
+      <w:proofErr w:type="gramStart"/>
+      <w:r>
+        <w:rPr>
+          <w:rFonts w:asciiTheme="majorHAnsi" w:hAnsiTheme="majorHAnsi" w:cs="™–'98›ˇøÂ'91Â'1"/>
+          <w:sz w:val="28"/>
+          <w:szCs w:val="28"/>
+        </w:rPr>
+        <w:t>startup</w:t>
+      </w:r>
+      <w:proofErr w:type="gramEnd"/>
+      <w:r>
+        <w:rPr>
+          <w:rFonts w:asciiTheme="majorHAnsi" w:hAnsiTheme="majorHAnsi" w:cs="™–'98›ˇøÂ'91Â'1"/>
+          <w:sz w:val="28"/>
+          <w:szCs w:val="28"/>
+        </w:rPr>
+        <w:t xml:space="preserve"> </w:t>
       </w:r>
       <w:r>
         <w:rPr>
@@ -1591,7 +1895,7 @@
     </w:p>
     <w:tbl>
       <w:tblPr>
-        <w:tblStyle w:val="TableGrid"/>
+        <w:tblStyle w:val="a3"/>
         <w:tblW w:w="10735" w:type="dxa"/>
         <w:tblLook w:val="04A0" w:firstRow="1" w:lastRow="0" w:firstColumn="1" w:lastColumn="0" w:noHBand="0" w:noVBand="1"/>
       </w:tblPr>
@@ -1627,7 +1931,25 @@
                 <w:sz w:val="28"/>
                 <w:szCs w:val="28"/>
               </w:rPr>
-              <w:t>Hu Hsin Jo</w:t>
+              <w:t xml:space="preserve">Hu </w:t>
+            </w:r>
+            <w:proofErr w:type="spellStart"/>
+            <w:r>
+              <w:rPr>
+                <w:rFonts w:asciiTheme="majorHAnsi" w:hAnsiTheme="majorHAnsi" w:cs="™–'98›ˇøÂ'91Â'1"/>
+                <w:sz w:val="28"/>
+                <w:szCs w:val="28"/>
+              </w:rPr>
+              <w:t>Hsin</w:t>
+            </w:r>
+            <w:proofErr w:type="spellEnd"/>
+            <w:r>
+              <w:rPr>
+                <w:rFonts w:asciiTheme="majorHAnsi" w:hAnsiTheme="majorHAnsi" w:cs="™–'98›ˇøÂ'91Â'1"/>
+                <w:sz w:val="28"/>
+                <w:szCs w:val="28"/>
+              </w:rPr>
+              <w:t xml:space="preserve"> Jo</w:t>
             </w:r>
           </w:p>
           <w:p>
@@ -1788,7 +2110,7 @@
 </file>
 
 <file path=word/styles.xml><?xml version="1.0" encoding="utf-8"?>
-<w:styles xmlns:mc="http://schemas.openxmlformats.org/markup-compatibility/2006" xmlns:r="http://schemas.openxmlformats.org/officeDocument/2006/relationships" xmlns:w="http://schemas.openxmlformats.org/wordprocessingml/2006/main" xmlns:w14="http://schemas.microsoft.com/office/word/2010/wordml" mc:Ignorable="w14">
+<w:styles xmlns:mc="http://schemas.openxmlformats.org/markup-compatibility/2006" xmlns:r="http://schemas.openxmlformats.org/officeDocument/2006/relationships" xmlns:w="http://schemas.openxmlformats.org/wordprocessingml/2006/main" xmlns:w14="http://schemas.microsoft.com/office/word/2010/wordml" xmlns:w15="http://schemas.microsoft.com/office/word/2012/wordml" mc:Ignorable="w14 w15">
   <w:docDefaults>
     <w:rPrDefault>
       <w:rPr>
@@ -1800,156 +2122,381 @@
     </w:rPrDefault>
     <w:pPrDefault/>
   </w:docDefaults>
-  <w:latentStyles w:defLockedState="0" w:defUIPriority="99" w:defSemiHidden="1" w:defUnhideWhenUsed="1" w:defQFormat="0" w:count="276">
-    <w:lsdException w:name="Normal" w:semiHidden="0" w:uiPriority="0" w:unhideWhenUsed="0" w:qFormat="1"/>
-    <w:lsdException w:name="heading 1" w:semiHidden="0" w:uiPriority="9" w:unhideWhenUsed="0" w:qFormat="1"/>
-    <w:lsdException w:name="heading 2" w:uiPriority="9" w:qFormat="1"/>
-    <w:lsdException w:name="heading 3" w:uiPriority="9" w:qFormat="1"/>
-    <w:lsdException w:name="heading 4" w:uiPriority="9" w:qFormat="1"/>
-    <w:lsdException w:name="heading 5" w:uiPriority="9" w:qFormat="1"/>
-    <w:lsdException w:name="heading 6" w:uiPriority="9" w:qFormat="1"/>
-    <w:lsdException w:name="heading 7" w:uiPriority="9" w:qFormat="1"/>
-    <w:lsdException w:name="heading 8" w:uiPriority="9" w:qFormat="1"/>
-    <w:lsdException w:name="heading 9" w:uiPriority="9" w:qFormat="1"/>
-    <w:lsdException w:name="toc 1" w:uiPriority="39"/>
-    <w:lsdException w:name="toc 2" w:uiPriority="39"/>
-    <w:lsdException w:name="toc 3" w:uiPriority="39"/>
-    <w:lsdException w:name="toc 4" w:uiPriority="39"/>
-    <w:lsdException w:name="toc 5" w:uiPriority="39"/>
-    <w:lsdException w:name="toc 6" w:uiPriority="39"/>
-    <w:lsdException w:name="toc 7" w:uiPriority="39"/>
-    <w:lsdException w:name="toc 8" w:uiPriority="39"/>
-    <w:lsdException w:name="toc 9" w:uiPriority="39"/>
-    <w:lsdException w:name="caption" w:uiPriority="35" w:qFormat="1"/>
-    <w:lsdException w:name="Title" w:semiHidden="0" w:uiPriority="10" w:unhideWhenUsed="0" w:qFormat="1"/>
-    <w:lsdException w:name="Default Paragraph Font" w:uiPriority="1"/>
-    <w:lsdException w:name="Subtitle" w:semiHidden="0" w:uiPriority="11" w:unhideWhenUsed="0" w:qFormat="1"/>
-    <w:lsdException w:name="Strong" w:semiHidden="0" w:uiPriority="22" w:unhideWhenUsed="0" w:qFormat="1"/>
-    <w:lsdException w:name="Emphasis" w:semiHidden="0" w:uiPriority="20" w:unhideWhenUsed="0" w:qFormat="1"/>
-    <w:lsdException w:name="Table Grid" w:semiHidden="0" w:uiPriority="59" w:unhideWhenUsed="0"/>
-    <w:lsdException w:name="Placeholder Text" w:unhideWhenUsed="0"/>
-    <w:lsdException w:name="No Spacing" w:semiHidden="0" w:uiPriority="1" w:unhideWhenUsed="0" w:qFormat="1"/>
-    <w:lsdException w:name="Light Shading" w:semiHidden="0" w:uiPriority="60" w:unhideWhenUsed="0"/>
-    <w:lsdException w:name="Light List" w:semiHidden="0" w:uiPriority="61" w:unhideWhenUsed="0"/>
-    <w:lsdException w:name="Light Grid" w:semiHidden="0" w:uiPriority="62" w:unhideWhenUsed="0"/>
-    <w:lsdException w:name="Medium Shading 1" w:semiHidden="0" w:uiPriority="63" w:unhideWhenUsed="0"/>
-    <w:lsdException w:name="Medium Shading 2" w:semiHidden="0" w:uiPriority="64" w:unhideWhenUsed="0"/>
-    <w:lsdException w:name="Medium List 1" w:semiHidden="0" w:uiPriority="65" w:unhideWhenUsed="0"/>
-    <w:lsdException w:name="Medium List 2" w:semiHidden="0" w:uiPriority="66" w:unhideWhenUsed="0"/>
-    <w:lsdException w:name="Medium Grid 1" w:semiHidden="0" w:uiPriority="67" w:unhideWhenUsed="0"/>
-    <w:lsdException w:name="Medium Grid 2" w:semiHidden="0" w:uiPriority="68" w:unhideWhenUsed="0"/>
-    <w:lsdException w:name="Medium Grid 3" w:semiHidden="0" w:uiPriority="69" w:unhideWhenUsed="0"/>
-    <w:lsdException w:name="Dark List" w:semiHidden="0" w:uiPriority="70" w:unhideWhenUsed="0"/>
-    <w:lsdException w:name="Colorful Shading" w:semiHidden="0" w:uiPriority="71" w:unhideWhenUsed="0"/>
-    <w:lsdException w:name="Colorful List" w:semiHidden="0" w:uiPriority="72" w:unhideWhenUsed="0"/>
-    <w:lsdException w:name="Colorful Grid" w:semiHidden="0" w:uiPriority="73" w:unhideWhenUsed="0"/>
-    <w:lsdException w:name="Light Shading Accent 1" w:semiHidden="0" w:uiPriority="60" w:unhideWhenUsed="0"/>
-    <w:lsdException w:name="Light List Accent 1" w:semiHidden="0" w:uiPriority="61" w:unhideWhenUsed="0"/>
-    <w:lsdException w:name="Light Grid Accent 1" w:semiHidden="0" w:uiPriority="62" w:unhideWhenUsed="0"/>
-    <w:lsdException w:name="Medium Shading 1 Accent 1" w:semiHidden="0" w:uiPriority="63" w:unhideWhenUsed="0"/>
-    <w:lsdException w:name="Medium Shading 2 Accent 1" w:semiHidden="0" w:uiPriority="64" w:unhideWhenUsed="0"/>
-    <w:lsdException w:name="Medium List 1 Accent 1" w:semiHidden="0" w:uiPriority="65" w:unhideWhenUsed="0"/>
-    <w:lsdException w:name="Revision" w:unhideWhenUsed="0"/>
-    <w:lsdException w:name="List Paragraph" w:semiHidden="0" w:uiPriority="34" w:unhideWhenUsed="0" w:qFormat="1"/>
-    <w:lsdException w:name="Quote" w:semiHidden="0" w:uiPriority="29" w:unhideWhenUsed="0" w:qFormat="1"/>
-    <w:lsdException w:name="Intense Quote" w:semiHidden="0" w:uiPriority="30" w:unhideWhenUsed="0" w:qFormat="1"/>
-    <w:lsdException w:name="Medium List 2 Accent 1" w:semiHidden="0" w:uiPriority="66" w:unhideWhenUsed="0"/>
-    <w:lsdException w:name="Medium Grid 1 Accent 1" w:semiHidden="0" w:uiPriority="67" w:unhideWhenUsed="0"/>
-    <w:lsdException w:name="Medium Grid 2 Accent 1" w:semiHidden="0" w:uiPriority="68" w:unhideWhenUsed="0"/>
-    <w:lsdException w:name="Medium Grid 3 Accent 1" w:semiHidden="0" w:uiPriority="69" w:unhideWhenUsed="0"/>
-    <w:lsdException w:name="Dark List Accent 1" w:semiHidden="0" w:uiPriority="70" w:unhideWhenUsed="0"/>
-    <w:lsdException w:name="Colorful Shading Accent 1" w:semiHidden="0" w:uiPriority="71" w:unhideWhenUsed="0"/>
-    <w:lsdException w:name="Colorful List Accent 1" w:semiHidden="0" w:uiPriority="72" w:unhideWhenUsed="0"/>
-    <w:lsdException w:name="Colorful Grid Accent 1" w:semiHidden="0" w:uiPriority="73" w:unhideWhenUsed="0"/>
-    <w:lsdException w:name="Light Shading Accent 2" w:semiHidden="0" w:uiPriority="60" w:unhideWhenUsed="0"/>
-    <w:lsdException w:name="Light List Accent 2" w:semiHidden="0" w:uiPriority="61" w:unhideWhenUsed="0"/>
-    <w:lsdException w:name="Light Grid Accent 2" w:semiHidden="0" w:uiPriority="62" w:unhideWhenUsed="0"/>
-    <w:lsdException w:name="Medium Shading 1 Accent 2" w:semiHidden="0" w:uiPriority="63" w:unhideWhenUsed="0"/>
-    <w:lsdException w:name="Medium Shading 2 Accent 2" w:semiHidden="0" w:uiPriority="64" w:unhideWhenUsed="0"/>
-    <w:lsdException w:name="Medium List 1 Accent 2" w:semiHidden="0" w:uiPriority="65" w:unhideWhenUsed="0"/>
-    <w:lsdException w:name="Medium List 2 Accent 2" w:semiHidden="0" w:uiPriority="66" w:unhideWhenUsed="0"/>
-    <w:lsdException w:name="Medium Grid 1 Accent 2" w:semiHidden="0" w:uiPriority="67" w:unhideWhenUsed="0"/>
-    <w:lsdException w:name="Medium Grid 2 Accent 2" w:semiHidden="0" w:uiPriority="68" w:unhideWhenUsed="0"/>
-    <w:lsdException w:name="Medium Grid 3 Accent 2" w:semiHidden="0" w:uiPriority="69" w:unhideWhenUsed="0"/>
-    <w:lsdException w:name="Dark List Accent 2" w:semiHidden="0" w:uiPriority="70" w:unhideWhenUsed="0"/>
-    <w:lsdException w:name="Colorful Shading Accent 2" w:semiHidden="0" w:uiPriority="71" w:unhideWhenUsed="0"/>
-    <w:lsdException w:name="Colorful List Accent 2" w:semiHidden="0" w:uiPriority="72" w:unhideWhenUsed="0"/>
-    <w:lsdException w:name="Colorful Grid Accent 2" w:semiHidden="0" w:uiPriority="73" w:unhideWhenUsed="0"/>
-    <w:lsdException w:name="Light Shading Accent 3" w:semiHidden="0" w:uiPriority="60" w:unhideWhenUsed="0"/>
-    <w:lsdException w:name="Light List Accent 3" w:semiHidden="0" w:uiPriority="61" w:unhideWhenUsed="0"/>
-    <w:lsdException w:name="Light Grid Accent 3" w:semiHidden="0" w:uiPriority="62" w:unhideWhenUsed="0"/>
-    <w:lsdException w:name="Medium Shading 1 Accent 3" w:semiHidden="0" w:uiPriority="63" w:unhideWhenUsed="0"/>
-    <w:lsdException w:name="Medium Shading 2 Accent 3" w:semiHidden="0" w:uiPriority="64" w:unhideWhenUsed="0"/>
-    <w:lsdException w:name="Medium List 1 Accent 3" w:semiHidden="0" w:uiPriority="65" w:unhideWhenUsed="0"/>
-    <w:lsdException w:name="Medium List 2 Accent 3" w:semiHidden="0" w:uiPriority="66" w:unhideWhenUsed="0"/>
-    <w:lsdException w:name="Medium Grid 1 Accent 3" w:semiHidden="0" w:uiPriority="67" w:unhideWhenUsed="0"/>
-    <w:lsdException w:name="Medium Grid 2 Accent 3" w:semiHidden="0" w:uiPriority="68" w:unhideWhenUsed="0"/>
-    <w:lsdException w:name="Medium Grid 3 Accent 3" w:semiHidden="0" w:uiPriority="69" w:unhideWhenUsed="0"/>
-    <w:lsdException w:name="Dark List Accent 3" w:semiHidden="0" w:uiPriority="70" w:unhideWhenUsed="0"/>
-    <w:lsdException w:name="Colorful Shading Accent 3" w:semiHidden="0" w:uiPriority="71" w:unhideWhenUsed="0"/>
-    <w:lsdException w:name="Colorful List Accent 3" w:semiHidden="0" w:uiPriority="72" w:unhideWhenUsed="0"/>
-    <w:lsdException w:name="Colorful Grid Accent 3" w:semiHidden="0" w:uiPriority="73" w:unhideWhenUsed="0"/>
-    <w:lsdException w:name="Light Shading Accent 4" w:semiHidden="0" w:uiPriority="60" w:unhideWhenUsed="0"/>
-    <w:lsdException w:name="Light List Accent 4" w:semiHidden="0" w:uiPriority="61" w:unhideWhenUsed="0"/>
-    <w:lsdException w:name="Light Grid Accent 4" w:semiHidden="0" w:uiPriority="62" w:unhideWhenUsed="0"/>
-    <w:lsdException w:name="Medium Shading 1 Accent 4" w:semiHidden="0" w:uiPriority="63" w:unhideWhenUsed="0"/>
-    <w:lsdException w:name="Medium Shading 2 Accent 4" w:semiHidden="0" w:uiPriority="64" w:unhideWhenUsed="0"/>
-    <w:lsdException w:name="Medium List 1 Accent 4" w:semiHidden="0" w:uiPriority="65" w:unhideWhenUsed="0"/>
-    <w:lsdException w:name="Medium List 2 Accent 4" w:semiHidden="0" w:uiPriority="66" w:unhideWhenUsed="0"/>
-    <w:lsdException w:name="Medium Grid 1 Accent 4" w:semiHidden="0" w:uiPriority="67" w:unhideWhenUsed="0"/>
-    <w:lsdException w:name="Medium Grid 2 Accent 4" w:semiHidden="0" w:uiPriority="68" w:unhideWhenUsed="0"/>
-    <w:lsdException w:name="Medium Grid 3 Accent 4" w:semiHidden="0" w:uiPriority="69" w:unhideWhenUsed="0"/>
-    <w:lsdException w:name="Dark List Accent 4" w:semiHidden="0" w:uiPriority="70" w:unhideWhenUsed="0"/>
-    <w:lsdException w:name="Colorful Shading Accent 4" w:semiHidden="0" w:uiPriority="71" w:unhideWhenUsed="0"/>
-    <w:lsdException w:name="Colorful List Accent 4" w:semiHidden="0" w:uiPriority="72" w:unhideWhenUsed="0"/>
-    <w:lsdException w:name="Colorful Grid Accent 4" w:semiHidden="0" w:uiPriority="73" w:unhideWhenUsed="0"/>
-    <w:lsdException w:name="Light Shading Accent 5" w:semiHidden="0" w:uiPriority="60" w:unhideWhenUsed="0"/>
-    <w:lsdException w:name="Light List Accent 5" w:semiHidden="0" w:uiPriority="61" w:unhideWhenUsed="0"/>
-    <w:lsdException w:name="Light Grid Accent 5" w:semiHidden="0" w:uiPriority="62" w:unhideWhenUsed="0"/>
-    <w:lsdException w:name="Medium Shading 1 Accent 5" w:semiHidden="0" w:uiPriority="63" w:unhideWhenUsed="0"/>
-    <w:lsdException w:name="Medium Shading 2 Accent 5" w:semiHidden="0" w:uiPriority="64" w:unhideWhenUsed="0"/>
-    <w:lsdException w:name="Medium List 1 Accent 5" w:semiHidden="0" w:uiPriority="65" w:unhideWhenUsed="0"/>
-    <w:lsdException w:name="Medium List 2 Accent 5" w:semiHidden="0" w:uiPriority="66" w:unhideWhenUsed="0"/>
-    <w:lsdException w:name="Medium Grid 1 Accent 5" w:semiHidden="0" w:uiPriority="67" w:unhideWhenUsed="0"/>
-    <w:lsdException w:name="Medium Grid 2 Accent 5" w:semiHidden="0" w:uiPriority="68" w:unhideWhenUsed="0"/>
-    <w:lsdException w:name="Medium Grid 3 Accent 5" w:semiHidden="0" w:uiPriority="69" w:unhideWhenUsed="0"/>
-    <w:lsdException w:name="Dark List Accent 5" w:semiHidden="0" w:uiPriority="70" w:unhideWhenUsed="0"/>
-    <w:lsdException w:name="Colorful Shading Accent 5" w:semiHidden="0" w:uiPriority="71" w:unhideWhenUsed="0"/>
-    <w:lsdException w:name="Colorful List Accent 5" w:semiHidden="0" w:uiPriority="72" w:unhideWhenUsed="0"/>
-    <w:lsdException w:name="Colorful Grid Accent 5" w:semiHidden="0" w:uiPriority="73" w:unhideWhenUsed="0"/>
-    <w:lsdException w:name="Light Shading Accent 6" w:semiHidden="0" w:uiPriority="60" w:unhideWhenUsed="0"/>
-    <w:lsdException w:name="Light List Accent 6" w:semiHidden="0" w:uiPriority="61" w:unhideWhenUsed="0"/>
-    <w:lsdException w:name="Light Grid Accent 6" w:semiHidden="0" w:uiPriority="62" w:unhideWhenUsed="0"/>
-    <w:lsdException w:name="Medium Shading 1 Accent 6" w:semiHidden="0" w:uiPriority="63" w:unhideWhenUsed="0"/>
-    <w:lsdException w:name="Medium Shading 2 Accent 6" w:semiHidden="0" w:uiPriority="64" w:unhideWhenUsed="0"/>
-    <w:lsdException w:name="Medium List 1 Accent 6" w:semiHidden="0" w:uiPriority="65" w:unhideWhenUsed="0"/>
-    <w:lsdException w:name="Medium List 2 Accent 6" w:semiHidden="0" w:uiPriority="66" w:unhideWhenUsed="0"/>
-    <w:lsdException w:name="Medium Grid 1 Accent 6" w:semiHidden="0" w:uiPriority="67" w:unhideWhenUsed="0"/>
-    <w:lsdException w:name="Medium Grid 2 Accent 6" w:semiHidden="0" w:uiPriority="68" w:unhideWhenUsed="0"/>
-    <w:lsdException w:name="Medium Grid 3 Accent 6" w:semiHidden="0" w:uiPriority="69" w:unhideWhenUsed="0"/>
-    <w:lsdException w:name="Dark List Accent 6" w:semiHidden="0" w:uiPriority="70" w:unhideWhenUsed="0"/>
-    <w:lsdException w:name="Colorful Shading Accent 6" w:semiHidden="0" w:uiPriority="71" w:unhideWhenUsed="0"/>
-    <w:lsdException w:name="Colorful List Accent 6" w:semiHidden="0" w:uiPriority="72" w:unhideWhenUsed="0"/>
-    <w:lsdException w:name="Colorful Grid Accent 6" w:semiHidden="0" w:uiPriority="73" w:unhideWhenUsed="0"/>
-    <w:lsdException w:name="Subtle Emphasis" w:semiHidden="0" w:uiPriority="19" w:unhideWhenUsed="0" w:qFormat="1"/>
-    <w:lsdException w:name="Intense Emphasis" w:semiHidden="0" w:uiPriority="21" w:unhideWhenUsed="0" w:qFormat="1"/>
-    <w:lsdException w:name="Subtle Reference" w:semiHidden="0" w:uiPriority="31" w:unhideWhenUsed="0" w:qFormat="1"/>
-    <w:lsdException w:name="Intense Reference" w:semiHidden="0" w:uiPriority="32" w:unhideWhenUsed="0" w:qFormat="1"/>
-    <w:lsdException w:name="Book Title" w:semiHidden="0" w:uiPriority="33" w:unhideWhenUsed="0" w:qFormat="1"/>
-    <w:lsdException w:name="Bibliography" w:uiPriority="37"/>
-    <w:lsdException w:name="TOC Heading" w:uiPriority="39" w:qFormat="1"/>
+  <w:latentStyles w:defLockedState="0" w:defUIPriority="99" w:defSemiHidden="0" w:defUnhideWhenUsed="0" w:defQFormat="0" w:count="371">
+    <w:lsdException w:name="Normal" w:uiPriority="0" w:qFormat="1"/>
+    <w:lsdException w:name="heading 1" w:uiPriority="9" w:qFormat="1"/>
+    <w:lsdException w:name="heading 2" w:semiHidden="1" w:uiPriority="9" w:unhideWhenUsed="1" w:qFormat="1"/>
+    <w:lsdException w:name="heading 3" w:semiHidden="1" w:uiPriority="9" w:unhideWhenUsed="1" w:qFormat="1"/>
+    <w:lsdException w:name="heading 4" w:semiHidden="1" w:uiPriority="9" w:unhideWhenUsed="1" w:qFormat="1"/>
+    <w:lsdException w:name="heading 5" w:semiHidden="1" w:uiPriority="9" w:unhideWhenUsed="1" w:qFormat="1"/>
+    <w:lsdException w:name="heading 6" w:semiHidden="1" w:uiPriority="9" w:unhideWhenUsed="1" w:qFormat="1"/>
+    <w:lsdException w:name="heading 7" w:semiHidden="1" w:uiPriority="9" w:unhideWhenUsed="1" w:qFormat="1"/>
+    <w:lsdException w:name="heading 8" w:semiHidden="1" w:uiPriority="9" w:unhideWhenUsed="1" w:qFormat="1"/>
+    <w:lsdException w:name="heading 9" w:semiHidden="1" w:uiPriority="9" w:unhideWhenUsed="1" w:qFormat="1"/>
+    <w:lsdException w:name="index 1" w:semiHidden="1" w:unhideWhenUsed="1"/>
+    <w:lsdException w:name="index 2" w:semiHidden="1" w:unhideWhenUsed="1"/>
+    <w:lsdException w:name="index 3" w:semiHidden="1" w:unhideWhenUsed="1"/>
+    <w:lsdException w:name="index 4" w:semiHidden="1" w:unhideWhenUsed="1"/>
+    <w:lsdException w:name="index 5" w:semiHidden="1" w:unhideWhenUsed="1"/>
+    <w:lsdException w:name="index 6" w:semiHidden="1" w:unhideWhenUsed="1"/>
+    <w:lsdException w:name="index 7" w:semiHidden="1" w:unhideWhenUsed="1"/>
+    <w:lsdException w:name="index 8" w:semiHidden="1" w:unhideWhenUsed="1"/>
+    <w:lsdException w:name="index 9" w:semiHidden="1" w:unhideWhenUsed="1"/>
+    <w:lsdException w:name="toc 1" w:semiHidden="1" w:uiPriority="39" w:unhideWhenUsed="1"/>
+    <w:lsdException w:name="toc 2" w:semiHidden="1" w:uiPriority="39" w:unhideWhenUsed="1"/>
+    <w:lsdException w:name="toc 3" w:semiHidden="1" w:uiPriority="39" w:unhideWhenUsed="1"/>
+    <w:lsdException w:name="toc 4" w:semiHidden="1" w:uiPriority="39" w:unhideWhenUsed="1"/>
+    <w:lsdException w:name="toc 5" w:semiHidden="1" w:uiPriority="39" w:unhideWhenUsed="1"/>
+    <w:lsdException w:name="toc 6" w:semiHidden="1" w:uiPriority="39" w:unhideWhenUsed="1"/>
+    <w:lsdException w:name="toc 7" w:semiHidden="1" w:uiPriority="39" w:unhideWhenUsed="1"/>
+    <w:lsdException w:name="toc 8" w:semiHidden="1" w:uiPriority="39" w:unhideWhenUsed="1"/>
+    <w:lsdException w:name="toc 9" w:semiHidden="1" w:uiPriority="39" w:unhideWhenUsed="1"/>
+    <w:lsdException w:name="Normal Indent" w:semiHidden="1" w:unhideWhenUsed="1"/>
+    <w:lsdException w:name="footnote text" w:semiHidden="1" w:unhideWhenUsed="1"/>
+    <w:lsdException w:name="annotation text" w:semiHidden="1" w:unhideWhenUsed="1"/>
+    <w:lsdException w:name="header" w:semiHidden="1" w:unhideWhenUsed="1"/>
+    <w:lsdException w:name="footer" w:semiHidden="1" w:unhideWhenUsed="1"/>
+    <w:lsdException w:name="index heading" w:semiHidden="1" w:unhideWhenUsed="1"/>
+    <w:lsdException w:name="caption" w:semiHidden="1" w:uiPriority="35" w:unhideWhenUsed="1" w:qFormat="1"/>
+    <w:lsdException w:name="table of figures" w:semiHidden="1" w:unhideWhenUsed="1"/>
+    <w:lsdException w:name="envelope address" w:semiHidden="1" w:unhideWhenUsed="1"/>
+    <w:lsdException w:name="envelope return" w:semiHidden="1" w:unhideWhenUsed="1"/>
+    <w:lsdException w:name="footnote reference" w:semiHidden="1" w:unhideWhenUsed="1"/>
+    <w:lsdException w:name="annotation reference" w:semiHidden="1" w:unhideWhenUsed="1"/>
+    <w:lsdException w:name="line number" w:semiHidden="1" w:unhideWhenUsed="1"/>
+    <w:lsdException w:name="page number" w:semiHidden="1" w:unhideWhenUsed="1"/>
+    <w:lsdException w:name="endnote reference" w:semiHidden="1" w:unhideWhenUsed="1"/>
+    <w:lsdException w:name="endnote text" w:semiHidden="1" w:unhideWhenUsed="1"/>
+    <w:lsdException w:name="table of authorities" w:semiHidden="1" w:unhideWhenUsed="1"/>
+    <w:lsdException w:name="macro" w:semiHidden="1" w:unhideWhenUsed="1"/>
+    <w:lsdException w:name="toa heading" w:semiHidden="1" w:unhideWhenUsed="1"/>
+    <w:lsdException w:name="List" w:semiHidden="1" w:unhideWhenUsed="1"/>
+    <w:lsdException w:name="List Bullet" w:semiHidden="1" w:unhideWhenUsed="1"/>
+    <w:lsdException w:name="List Number" w:semiHidden="1" w:unhideWhenUsed="1"/>
+    <w:lsdException w:name="List 2" w:semiHidden="1" w:unhideWhenUsed="1"/>
+    <w:lsdException w:name="List 3" w:semiHidden="1" w:unhideWhenUsed="1"/>
+    <w:lsdException w:name="List 4" w:semiHidden="1" w:unhideWhenUsed="1"/>
+    <w:lsdException w:name="List 5" w:semiHidden="1" w:unhideWhenUsed="1"/>
+    <w:lsdException w:name="List Bullet 2" w:semiHidden="1" w:unhideWhenUsed="1"/>
+    <w:lsdException w:name="List Bullet 3" w:semiHidden="1" w:unhideWhenUsed="1"/>
+    <w:lsdException w:name="List Bullet 4" w:semiHidden="1" w:unhideWhenUsed="1"/>
+    <w:lsdException w:name="List Bullet 5" w:semiHidden="1" w:unhideWhenUsed="1"/>
+    <w:lsdException w:name="List Number 2" w:semiHidden="1" w:unhideWhenUsed="1"/>
+    <w:lsdException w:name="List Number 3" w:semiHidden="1" w:unhideWhenUsed="1"/>
+    <w:lsdException w:name="List Number 4" w:semiHidden="1" w:unhideWhenUsed="1"/>
+    <w:lsdException w:name="List Number 5" w:semiHidden="1" w:unhideWhenUsed="1"/>
+    <w:lsdException w:name="Title" w:uiPriority="10" w:qFormat="1"/>
+    <w:lsdException w:name="Closing" w:semiHidden="1" w:unhideWhenUsed="1"/>
+    <w:lsdException w:name="Signature" w:semiHidden="1" w:unhideWhenUsed="1"/>
+    <w:lsdException w:name="Default Paragraph Font" w:semiHidden="1" w:uiPriority="1" w:unhideWhenUsed="1"/>
+    <w:lsdException w:name="Body Text" w:semiHidden="1" w:unhideWhenUsed="1"/>
+    <w:lsdException w:name="Body Text Indent" w:semiHidden="1" w:unhideWhenUsed="1"/>
+    <w:lsdException w:name="List Continue" w:semiHidden="1" w:unhideWhenUsed="1"/>
+    <w:lsdException w:name="List Continue 2" w:semiHidden="1" w:unhideWhenUsed="1"/>
+    <w:lsdException w:name="List Continue 3" w:semiHidden="1" w:unhideWhenUsed="1"/>
+    <w:lsdException w:name="List Continue 4" w:semiHidden="1" w:unhideWhenUsed="1"/>
+    <w:lsdException w:name="List Continue 5" w:semiHidden="1" w:unhideWhenUsed="1"/>
+    <w:lsdException w:name="Message Header" w:semiHidden="1" w:unhideWhenUsed="1"/>
+    <w:lsdException w:name="Subtitle" w:uiPriority="11" w:qFormat="1"/>
+    <w:lsdException w:name="Salutation" w:semiHidden="1" w:unhideWhenUsed="1"/>
+    <w:lsdException w:name="Date" w:semiHidden="1" w:unhideWhenUsed="1"/>
+    <w:lsdException w:name="Body Text First Indent" w:semiHidden="1" w:unhideWhenUsed="1"/>
+    <w:lsdException w:name="Body Text First Indent 2" w:semiHidden="1" w:unhideWhenUsed="1"/>
+    <w:lsdException w:name="Note Heading" w:semiHidden="1" w:unhideWhenUsed="1"/>
+    <w:lsdException w:name="Body Text 2" w:semiHidden="1" w:unhideWhenUsed="1"/>
+    <w:lsdException w:name="Body Text 3" w:semiHidden="1" w:unhideWhenUsed="1"/>
+    <w:lsdException w:name="Body Text Indent 2" w:semiHidden="1" w:unhideWhenUsed="1"/>
+    <w:lsdException w:name="Body Text Indent 3" w:semiHidden="1" w:unhideWhenUsed="1"/>
+    <w:lsdException w:name="Block Text" w:semiHidden="1" w:unhideWhenUsed="1"/>
+    <w:lsdException w:name="Hyperlink" w:semiHidden="1" w:unhideWhenUsed="1"/>
+    <w:lsdException w:name="FollowedHyperlink" w:semiHidden="1" w:unhideWhenUsed="1"/>
+    <w:lsdException w:name="Strong" w:uiPriority="22" w:qFormat="1"/>
+    <w:lsdException w:name="Emphasis" w:uiPriority="20" w:qFormat="1"/>
+    <w:lsdException w:name="Document Map" w:semiHidden="1" w:unhideWhenUsed="1"/>
+    <w:lsdException w:name="Plain Text" w:semiHidden="1" w:unhideWhenUsed="1"/>
+    <w:lsdException w:name="E-mail Signature" w:semiHidden="1" w:unhideWhenUsed="1"/>
+    <w:lsdException w:name="HTML Top of Form" w:semiHidden="1" w:unhideWhenUsed="1"/>
+    <w:lsdException w:name="HTML Bottom of Form" w:semiHidden="1" w:unhideWhenUsed="1"/>
+    <w:lsdException w:name="Normal (Web)" w:semiHidden="1" w:unhideWhenUsed="1"/>
+    <w:lsdException w:name="HTML Acronym" w:semiHidden="1" w:unhideWhenUsed="1"/>
+    <w:lsdException w:name="HTML Address" w:semiHidden="1" w:unhideWhenUsed="1"/>
+    <w:lsdException w:name="HTML Cite" w:semiHidden="1" w:unhideWhenUsed="1"/>
+    <w:lsdException w:name="HTML Code" w:semiHidden="1" w:unhideWhenUsed="1"/>
+    <w:lsdException w:name="HTML Definition" w:semiHidden="1" w:unhideWhenUsed="1"/>
+    <w:lsdException w:name="HTML Keyboard" w:semiHidden="1" w:unhideWhenUsed="1"/>
+    <w:lsdException w:name="HTML Preformatted" w:semiHidden="1" w:unhideWhenUsed="1"/>
+    <w:lsdException w:name="HTML Sample" w:semiHidden="1" w:unhideWhenUsed="1"/>
+    <w:lsdException w:name="HTML Typewriter" w:semiHidden="1" w:unhideWhenUsed="1"/>
+    <w:lsdException w:name="HTML Variable" w:semiHidden="1" w:unhideWhenUsed="1"/>
+    <w:lsdException w:name="Normal Table" w:semiHidden="1" w:unhideWhenUsed="1"/>
+    <w:lsdException w:name="annotation subject" w:semiHidden="1" w:unhideWhenUsed="1"/>
+    <w:lsdException w:name="No List" w:semiHidden="1" w:unhideWhenUsed="1"/>
+    <w:lsdException w:name="Outline List 1" w:semiHidden="1" w:unhideWhenUsed="1"/>
+    <w:lsdException w:name="Outline List 2" w:semiHidden="1" w:unhideWhenUsed="1"/>
+    <w:lsdException w:name="Outline List 3" w:semiHidden="1" w:unhideWhenUsed="1"/>
+    <w:lsdException w:name="Table Simple 1" w:semiHidden="1" w:unhideWhenUsed="1"/>
+    <w:lsdException w:name="Table Simple 2" w:semiHidden="1" w:unhideWhenUsed="1"/>
+    <w:lsdException w:name="Table Simple 3" w:semiHidden="1" w:unhideWhenUsed="1"/>
+    <w:lsdException w:name="Table Classic 1" w:semiHidden="1" w:unhideWhenUsed="1"/>
+    <w:lsdException w:name="Table Classic 2" w:semiHidden="1" w:unhideWhenUsed="1"/>
+    <w:lsdException w:name="Table Classic 3" w:semiHidden="1" w:unhideWhenUsed="1"/>
+    <w:lsdException w:name="Table Classic 4" w:semiHidden="1" w:unhideWhenUsed="1"/>
+    <w:lsdException w:name="Table Colorful 1" w:semiHidden="1" w:unhideWhenUsed="1"/>
+    <w:lsdException w:name="Table Colorful 2" w:semiHidden="1" w:unhideWhenUsed="1"/>
+    <w:lsdException w:name="Table Colorful 3" w:semiHidden="1" w:unhideWhenUsed="1"/>
+    <w:lsdException w:name="Table Columns 1" w:semiHidden="1" w:unhideWhenUsed="1"/>
+    <w:lsdException w:name="Table Columns 2" w:semiHidden="1" w:unhideWhenUsed="1"/>
+    <w:lsdException w:name="Table Columns 3" w:semiHidden="1" w:unhideWhenUsed="1"/>
+    <w:lsdException w:name="Table Columns 4" w:semiHidden="1" w:unhideWhenUsed="1"/>
+    <w:lsdException w:name="Table Columns 5" w:semiHidden="1" w:unhideWhenUsed="1"/>
+    <w:lsdException w:name="Table Grid 1" w:semiHidden="1" w:unhideWhenUsed="1"/>
+    <w:lsdException w:name="Table Grid 2" w:semiHidden="1" w:unhideWhenUsed="1"/>
+    <w:lsdException w:name="Table Grid 3" w:semiHidden="1" w:unhideWhenUsed="1"/>
+    <w:lsdException w:name="Table Grid 4" w:semiHidden="1" w:unhideWhenUsed="1"/>
+    <w:lsdException w:name="Table Grid 5" w:semiHidden="1" w:unhideWhenUsed="1"/>
+    <w:lsdException w:name="Table Grid 6" w:semiHidden="1" w:unhideWhenUsed="1"/>
+    <w:lsdException w:name="Table Grid 7" w:semiHidden="1" w:unhideWhenUsed="1"/>
+    <w:lsdException w:name="Table Grid 8" w:semiHidden="1" w:unhideWhenUsed="1"/>
+    <w:lsdException w:name="Table List 1" w:semiHidden="1" w:unhideWhenUsed="1"/>
+    <w:lsdException w:name="Table List 2" w:semiHidden="1" w:unhideWhenUsed="1"/>
+    <w:lsdException w:name="Table List 3" w:semiHidden="1" w:unhideWhenUsed="1"/>
+    <w:lsdException w:name="Table List 4" w:semiHidden="1" w:unhideWhenUsed="1"/>
+    <w:lsdException w:name="Table List 5" w:semiHidden="1" w:unhideWhenUsed="1"/>
+    <w:lsdException w:name="Table List 6" w:semiHidden="1" w:unhideWhenUsed="1"/>
+    <w:lsdException w:name="Table List 7" w:semiHidden="1" w:unhideWhenUsed="1"/>
+    <w:lsdException w:name="Table List 8" w:semiHidden="1" w:unhideWhenUsed="1"/>
+    <w:lsdException w:name="Table 3D effects 1" w:semiHidden="1" w:unhideWhenUsed="1"/>
+    <w:lsdException w:name="Table 3D effects 2" w:semiHidden="1" w:unhideWhenUsed="1"/>
+    <w:lsdException w:name="Table 3D effects 3" w:semiHidden="1" w:unhideWhenUsed="1"/>
+    <w:lsdException w:name="Table Contemporary" w:semiHidden="1" w:unhideWhenUsed="1"/>
+    <w:lsdException w:name="Table Elegant" w:semiHidden="1" w:unhideWhenUsed="1"/>
+    <w:lsdException w:name="Table Professional" w:semiHidden="1" w:unhideWhenUsed="1"/>
+    <w:lsdException w:name="Table Subtle 1" w:semiHidden="1" w:unhideWhenUsed="1"/>
+    <w:lsdException w:name="Table Subtle 2" w:semiHidden="1" w:unhideWhenUsed="1"/>
+    <w:lsdException w:name="Table Web 1" w:semiHidden="1" w:unhideWhenUsed="1"/>
+    <w:lsdException w:name="Table Web 2" w:semiHidden="1" w:unhideWhenUsed="1"/>
+    <w:lsdException w:name="Table Web 3" w:semiHidden="1" w:unhideWhenUsed="1"/>
+    <w:lsdException w:name="Balloon Text" w:semiHidden="1" w:unhideWhenUsed="1"/>
+    <w:lsdException w:name="Table Grid" w:uiPriority="59"/>
+    <w:lsdException w:name="Table Theme" w:semiHidden="1" w:unhideWhenUsed="1"/>
+    <w:lsdException w:name="Placeholder Text" w:semiHidden="1"/>
+    <w:lsdException w:name="No Spacing" w:uiPriority="1" w:qFormat="1"/>
+    <w:lsdException w:name="Light Shading" w:uiPriority="60"/>
+    <w:lsdException w:name="Light List" w:uiPriority="61"/>
+    <w:lsdException w:name="Light Grid" w:uiPriority="62"/>
+    <w:lsdException w:name="Medium Shading 1" w:uiPriority="63"/>
+    <w:lsdException w:name="Medium Shading 2" w:uiPriority="64"/>
+    <w:lsdException w:name="Medium List 1" w:uiPriority="65"/>
+    <w:lsdException w:name="Medium List 2" w:uiPriority="66"/>
+    <w:lsdException w:name="Medium Grid 1" w:uiPriority="67"/>
+    <w:lsdException w:name="Medium Grid 2" w:uiPriority="68"/>
+    <w:lsdException w:name="Medium Grid 3" w:uiPriority="69"/>
+    <w:lsdException w:name="Dark List" w:uiPriority="70"/>
+    <w:lsdException w:name="Colorful Shading" w:uiPriority="71"/>
+    <w:lsdException w:name="Colorful List" w:uiPriority="72"/>
+    <w:lsdException w:name="Colorful Grid" w:uiPriority="73"/>
+    <w:lsdException w:name="Light Shading Accent 1" w:uiPriority="60"/>
+    <w:lsdException w:name="Light List Accent 1" w:uiPriority="61"/>
+    <w:lsdException w:name="Light Grid Accent 1" w:uiPriority="62"/>
+    <w:lsdException w:name="Medium Shading 1 Accent 1" w:uiPriority="63"/>
+    <w:lsdException w:name="Medium Shading 2 Accent 1" w:uiPriority="64"/>
+    <w:lsdException w:name="Medium List 1 Accent 1" w:uiPriority="65"/>
+    <w:lsdException w:name="Revision" w:semiHidden="1"/>
+    <w:lsdException w:name="List Paragraph" w:uiPriority="34" w:qFormat="1"/>
+    <w:lsdException w:name="Quote" w:uiPriority="29" w:qFormat="1"/>
+    <w:lsdException w:name="Intense Quote" w:uiPriority="30" w:qFormat="1"/>
+    <w:lsdException w:name="Medium List 2 Accent 1" w:uiPriority="66"/>
+    <w:lsdException w:name="Medium Grid 1 Accent 1" w:uiPriority="67"/>
+    <w:lsdException w:name="Medium Grid 2 Accent 1" w:uiPriority="68"/>
+    <w:lsdException w:name="Medium Grid 3 Accent 1" w:uiPriority="69"/>
+    <w:lsdException w:name="Dark List Accent 1" w:uiPriority="70"/>
+    <w:lsdException w:name="Colorful Shading Accent 1" w:uiPriority="71"/>
+    <w:lsdException w:name="Colorful List Accent 1" w:uiPriority="72"/>
+    <w:lsdException w:name="Colorful Grid Accent 1" w:uiPriority="73"/>
+    <w:lsdException w:name="Light Shading Accent 2" w:uiPriority="60"/>
+    <w:lsdException w:name="Light List Accent 2" w:uiPriority="61"/>
+    <w:lsdException w:name="Light Grid Accent 2" w:uiPriority="62"/>
+    <w:lsdException w:name="Medium Shading 1 Accent 2" w:uiPriority="63"/>
+    <w:lsdException w:name="Medium Shading 2 Accent 2" w:uiPriority="64"/>
+    <w:lsdException w:name="Medium List 1 Accent 2" w:uiPriority="65"/>
+    <w:lsdException w:name="Medium List 2 Accent 2" w:uiPriority="66"/>
+    <w:lsdException w:name="Medium Grid 1 Accent 2" w:uiPriority="67"/>
+    <w:lsdException w:name="Medium Grid 2 Accent 2" w:uiPriority="68"/>
+    <w:lsdException w:name="Medium Grid 3 Accent 2" w:uiPriority="69"/>
+    <w:lsdException w:name="Dark List Accent 2" w:uiPriority="70"/>
+    <w:lsdException w:name="Colorful Shading Accent 2" w:uiPriority="71"/>
+    <w:lsdException w:name="Colorful List Accent 2" w:uiPriority="72"/>
+    <w:lsdException w:name="Colorful Grid Accent 2" w:uiPriority="73"/>
+    <w:lsdException w:name="Light Shading Accent 3" w:uiPriority="60"/>
+    <w:lsdException w:name="Light List Accent 3" w:uiPriority="61"/>
+    <w:lsdException w:name="Light Grid Accent 3" w:uiPriority="62"/>
+    <w:lsdException w:name="Medium Shading 1 Accent 3" w:uiPriority="63"/>
+    <w:lsdException w:name="Medium Shading 2 Accent 3" w:uiPriority="64"/>
+    <w:lsdException w:name="Medium List 1 Accent 3" w:uiPriority="65"/>
+    <w:lsdException w:name="Medium List 2 Accent 3" w:uiPriority="66"/>
+    <w:lsdException w:name="Medium Grid 1 Accent 3" w:uiPriority="67"/>
+    <w:lsdException w:name="Medium Grid 2 Accent 3" w:uiPriority="68"/>
+    <w:lsdException w:name="Medium Grid 3 Accent 3" w:uiPriority="69"/>
+    <w:lsdException w:name="Dark List Accent 3" w:uiPriority="70"/>
+    <w:lsdException w:name="Colorful Shading Accent 3" w:uiPriority="71"/>
+    <w:lsdException w:name="Colorful List Accent 3" w:uiPriority="72"/>
+    <w:lsdException w:name="Colorful Grid Accent 3" w:uiPriority="73"/>
+    <w:lsdException w:name="Light Shading Accent 4" w:uiPriority="60"/>
+    <w:lsdException w:name="Light List Accent 4" w:uiPriority="61"/>
+    <w:lsdException w:name="Light Grid Accent 4" w:uiPriority="62"/>
+    <w:lsdException w:name="Medium Shading 1 Accent 4" w:uiPriority="63"/>
+    <w:lsdException w:name="Medium Shading 2 Accent 4" w:uiPriority="64"/>
+    <w:lsdException w:name="Medium List 1 Accent 4" w:uiPriority="65"/>
+    <w:lsdException w:name="Medium List 2 Accent 4" w:uiPriority="66"/>
+    <w:lsdException w:name="Medium Grid 1 Accent 4" w:uiPriority="67"/>
+    <w:lsdException w:name="Medium Grid 2 Accent 4" w:uiPriority="68"/>
+    <w:lsdException w:name="Medium Grid 3 Accent 4" w:uiPriority="69"/>
+    <w:lsdException w:name="Dark List Accent 4" w:uiPriority="70"/>
+    <w:lsdException w:name="Colorful Shading Accent 4" w:uiPriority="71"/>
+    <w:lsdException w:name="Colorful List Accent 4" w:uiPriority="72"/>
+    <w:lsdException w:name="Colorful Grid Accent 4" w:uiPriority="73"/>
+    <w:lsdException w:name="Light Shading Accent 5" w:uiPriority="60"/>
+    <w:lsdException w:name="Light List Accent 5" w:uiPriority="61"/>
+    <w:lsdException w:name="Light Grid Accent 5" w:uiPriority="62"/>
+    <w:lsdException w:name="Medium Shading 1 Accent 5" w:uiPriority="63"/>
+    <w:lsdException w:name="Medium Shading 2 Accent 5" w:uiPriority="64"/>
+    <w:lsdException w:name="Medium List 1 Accent 5" w:uiPriority="65"/>
+    <w:lsdException w:name="Medium List 2 Accent 5" w:uiPriority="66"/>
+    <w:lsdException w:name="Medium Grid 1 Accent 5" w:uiPriority="67"/>
+    <w:lsdException w:name="Medium Grid 2 Accent 5" w:uiPriority="68"/>
+    <w:lsdException w:name="Medium Grid 3 Accent 5" w:uiPriority="69"/>
+    <w:lsdException w:name="Dark List Accent 5" w:uiPriority="70"/>
+    <w:lsdException w:name="Colorful Shading Accent 5" w:uiPriority="71"/>
+    <w:lsdException w:name="Colorful List Accent 5" w:uiPriority="72"/>
+    <w:lsdException w:name="Colorful Grid Accent 5" w:uiPriority="73"/>
+    <w:lsdException w:name="Light Shading Accent 6" w:uiPriority="60"/>
+    <w:lsdException w:name="Light List Accent 6" w:uiPriority="61"/>
+    <w:lsdException w:name="Light Grid Accent 6" w:uiPriority="62"/>
+    <w:lsdException w:name="Medium Shading 1 Accent 6" w:uiPriority="63"/>
+    <w:lsdException w:name="Medium Shading 2 Accent 6" w:uiPriority="64"/>
+    <w:lsdException w:name="Medium List 1 Accent 6" w:uiPriority="65"/>
+    <w:lsdException w:name="Medium List 2 Accent 6" w:uiPriority="66"/>
+    <w:lsdException w:name="Medium Grid 1 Accent 6" w:uiPriority="67"/>
+    <w:lsdException w:name="Medium Grid 2 Accent 6" w:uiPriority="68"/>
+    <w:lsdException w:name="Medium Grid 3 Accent 6" w:uiPriority="69"/>
+    <w:lsdException w:name="Dark List Accent 6" w:uiPriority="70"/>
+    <w:lsdException w:name="Colorful Shading Accent 6" w:uiPriority="71"/>
+    <w:lsdException w:name="Colorful List Accent 6" w:uiPriority="72"/>
+    <w:lsdException w:name="Colorful Grid Accent 6" w:uiPriority="73"/>
+    <w:lsdException w:name="Subtle Emphasis" w:uiPriority="19" w:qFormat="1"/>
+    <w:lsdException w:name="Intense Emphasis" w:uiPriority="21" w:qFormat="1"/>
+    <w:lsdException w:name="Subtle Reference" w:uiPriority="31" w:qFormat="1"/>
+    <w:lsdException w:name="Intense Reference" w:uiPriority="32" w:qFormat="1"/>
+    <w:lsdException w:name="Book Title" w:uiPriority="33" w:qFormat="1"/>
+    <w:lsdException w:name="Bibliography" w:semiHidden="1" w:uiPriority="37" w:unhideWhenUsed="1"/>
+    <w:lsdException w:name="TOC Heading" w:semiHidden="1" w:uiPriority="39" w:unhideWhenUsed="1" w:qFormat="1"/>
+    <w:lsdException w:name="Grid Table 4" w:uiPriority="49"/>
+    <w:lsdException w:name="Grid Table 5 Dark" w:uiPriority="50"/>
+    <w:lsdException w:name="Grid Table 6 Colorful" w:uiPriority="51"/>
+    <w:lsdException w:name="Grid Table 7 Colorful" w:uiPriority="52"/>
+    <w:lsdException w:name="Grid Table 1 Light Accent 1" w:uiPriority="46"/>
+    <w:lsdException w:name="Grid Table 2 Accent 1" w:uiPriority="47"/>
+    <w:lsdException w:name="Grid Table 3 Accent 1" w:uiPriority="48"/>
+    <w:lsdException w:name="Grid Table 4 Accent 1" w:uiPriority="49"/>
+    <w:lsdException w:name="Grid Table 5 Dark Accent 1" w:uiPriority="50"/>
+    <w:lsdException w:name="Grid Table 6 Colorful Accent 1" w:uiPriority="51"/>
+    <w:lsdException w:name="Grid Table 7 Colorful Accent 1" w:uiPriority="52"/>
+    <w:lsdException w:name="Grid Table 1 Light Accent 2" w:uiPriority="46"/>
+    <w:lsdException w:name="Grid Table 2 Accent 2" w:uiPriority="47"/>
+    <w:lsdException w:name="Grid Table 3 Accent 2" w:uiPriority="48"/>
+    <w:lsdException w:name="Grid Table 4 Accent 2" w:uiPriority="49"/>
+    <w:lsdException w:name="Grid Table 5 Dark Accent 2" w:uiPriority="50"/>
+    <w:lsdException w:name="Grid Table 6 Colorful Accent 2" w:uiPriority="51"/>
+    <w:lsdException w:name="Grid Table 7 Colorful Accent 2" w:uiPriority="52"/>
+    <w:lsdException w:name="Grid Table 1 Light Accent 3" w:uiPriority="46"/>
+    <w:lsdException w:name="Grid Table 2 Accent 3" w:uiPriority="47"/>
+    <w:lsdException w:name="Grid Table 3 Accent 3" w:uiPriority="48"/>
+    <w:lsdException w:name="Grid Table 4 Accent 3" w:uiPriority="49"/>
+    <w:lsdException w:name="Grid Table 5 Dark Accent 3" w:uiPriority="50"/>
+    <w:lsdException w:name="Grid Table 6 Colorful Accent 3" w:uiPriority="51"/>
+    <w:lsdException w:name="Grid Table 7 Colorful Accent 3" w:uiPriority="52"/>
+    <w:lsdException w:name="Grid Table 1 Light Accent 4" w:uiPriority="46"/>
+    <w:lsdException w:name="Grid Table 2 Accent 4" w:uiPriority="47"/>
+    <w:lsdException w:name="Grid Table 3 Accent 4" w:uiPriority="48"/>
+    <w:lsdException w:name="Grid Table 4 Accent 4" w:uiPriority="49"/>
+    <w:lsdException w:name="Grid Table 5 Dark Accent 4" w:uiPriority="50"/>
+    <w:lsdException w:name="Grid Table 6 Colorful Accent 4" w:uiPriority="51"/>
+    <w:lsdException w:name="Grid Table 7 Colorful Accent 4" w:uiPriority="52"/>
+    <w:lsdException w:name="Grid Table 1 Light Accent 5" w:uiPriority="46"/>
+    <w:lsdException w:name="Grid Table 2 Accent 5" w:uiPriority="47"/>
+    <w:lsdException w:name="Grid Table 3 Accent 5" w:uiPriority="48"/>
+    <w:lsdException w:name="Grid Table 4 Accent 5" w:uiPriority="49"/>
+    <w:lsdException w:name="Grid Table 5 Dark Accent 5" w:uiPriority="50"/>
+    <w:lsdException w:name="Grid Table 6 Colorful Accent 5" w:uiPriority="51"/>
+    <w:lsdException w:name="Grid Table 7 Colorful Accent 5" w:uiPriority="52"/>
+    <w:lsdException w:name="Grid Table 1 Light Accent 6" w:uiPriority="46"/>
+    <w:lsdException w:name="Grid Table 2 Accent 6" w:uiPriority="47"/>
+    <w:lsdException w:name="Grid Table 3 Accent 6" w:uiPriority="48"/>
+    <w:lsdException w:name="Grid Table 4 Accent 6" w:uiPriority="49"/>
+    <w:lsdException w:name="Grid Table 5 Dark Accent 6" w:uiPriority="50"/>
+    <w:lsdException w:name="Grid Table 6 Colorful Accent 6" w:uiPriority="51"/>
+    <w:lsdException w:name="Grid Table 7 Colorful Accent 6" w:uiPriority="52"/>
+    <w:lsdException w:name="List Table 1 Light" w:uiPriority="46"/>
+    <w:lsdException w:name="List Table 2" w:uiPriority="47"/>
+    <w:lsdException w:name="List Table 3" w:uiPriority="48"/>
+    <w:lsdException w:name="List Table 4" w:uiPriority="49"/>
+    <w:lsdException w:name="List Table 5 Dark" w:uiPriority="50"/>
+    <w:lsdException w:name="List Table 6 Colorful" w:uiPriority="51"/>
+    <w:lsdException w:name="List Table 7 Colorful" w:uiPriority="52"/>
+    <w:lsdException w:name="List Table 1 Light Accent 1" w:uiPriority="46"/>
+    <w:lsdException w:name="List Table 2 Accent 1" w:uiPriority="47"/>
+    <w:lsdException w:name="List Table 3 Accent 1" w:uiPriority="48"/>
+    <w:lsdException w:name="List Table 4 Accent 1" w:uiPriority="49"/>
+    <w:lsdException w:name="List Table 5 Dark Accent 1" w:uiPriority="50"/>
+    <w:lsdException w:name="List Table 6 Colorful Accent 1" w:uiPriority="51"/>
+    <w:lsdException w:name="List Table 7 Colorful Accent 1" w:uiPriority="52"/>
+    <w:lsdException w:name="List Table 1 Light Accent 2" w:uiPriority="46"/>
+    <w:lsdException w:name="List Table 2 Accent 2" w:uiPriority="47"/>
+    <w:lsdException w:name="List Table 3 Accent 2" w:uiPriority="48"/>
+    <w:lsdException w:name="List Table 4 Accent 2" w:uiPriority="49"/>
+    <w:lsdException w:name="List Table 5 Dark Accent 2" w:uiPriority="50"/>
+    <w:lsdException w:name="List Table 6 Colorful Accent 2" w:uiPriority="51"/>
+    <w:lsdException w:name="List Table 7 Colorful Accent 2" w:uiPriority="52"/>
+    <w:lsdException w:name="List Table 1 Light Accent 3" w:uiPriority="46"/>
+    <w:lsdException w:name="List Table 2 Accent 3" w:uiPriority="47"/>
+    <w:lsdException w:name="List Table 3 Accent 3" w:uiPriority="48"/>
+    <w:lsdException w:name="List Table 4 Accent 3" w:uiPriority="49"/>
+    <w:lsdException w:name="List Table 5 Dark Accent 3" w:uiPriority="50"/>
+    <w:lsdException w:name="List Table 6 Colorful Accent 3" w:uiPriority="51"/>
+    <w:lsdException w:name="List Table 7 Colorful Accent 3" w:uiPriority="52"/>
+    <w:lsdException w:name="List Table 1 Light Accent 4" w:uiPriority="46"/>
+    <w:lsdException w:name="List Table 2 Accent 4" w:uiPriority="47"/>
+    <w:lsdException w:name="List Table 3 Accent 4" w:uiPriority="48"/>
+    <w:lsdException w:name="List Table 4 Accent 4" w:uiPriority="49"/>
+    <w:lsdException w:name="List Table 5 Dark Accent 4" w:uiPriority="50"/>
+    <w:lsdException w:name="List Table 6 Colorful Accent 4" w:uiPriority="51"/>
+    <w:lsdException w:name="List Table 7 Colorful Accent 4" w:uiPriority="52"/>
+    <w:lsdException w:name="List Table 1 Light Accent 5" w:uiPriority="46"/>
+    <w:lsdException w:name="List Table 2 Accent 5" w:uiPriority="47"/>
+    <w:lsdException w:name="List Table 3 Accent 5" w:uiPriority="48"/>
+    <w:lsdException w:name="List Table 4 Accent 5" w:uiPriority="49"/>
+    <w:lsdException w:name="List Table 5 Dark Accent 5" w:uiPriority="50"/>
+    <w:lsdException w:name="List Table 6 Colorful Accent 5" w:uiPriority="51"/>
+    <w:lsdException w:name="List Table 7 Colorful Accent 5" w:uiPriority="52"/>
+    <w:lsdException w:name="List Table 1 Light Accent 6" w:uiPriority="46"/>
+    <w:lsdException w:name="List Table 2 Accent 6" w:uiPriority="47"/>
+    <w:lsdException w:name="List Table 3 Accent 6" w:uiPriority="48"/>
+    <w:lsdException w:name="List Table 4 Accent 6" w:uiPriority="49"/>
+    <w:lsdException w:name="List Table 5 Dark Accent 6" w:uiPriority="50"/>
+    <w:lsdException w:name="List Table 6 Colorful Accent 6" w:uiPriority="51"/>
+    <w:lsdException w:name="List Table 7 Colorful Accent 6" w:uiPriority="52"/>
   </w:latentStyles>
-  <w:style w:type="paragraph" w:default="1" w:styleId="Normal">
+  <w:style w:type="paragraph" w:default="1" w:styleId="a">
     <w:name w:val="Normal"/>
     <w:qFormat/>
   </w:style>
-  <w:style w:type="character" w:default="1" w:styleId="DefaultParagraphFont">
+  <w:style w:type="character" w:default="1" w:styleId="a0">
     <w:name w:val="Default Paragraph Font"/>
     <w:uiPriority w:val="1"/>
     <w:semiHidden/>
     <w:unhideWhenUsed/>
   </w:style>
-  <w:style w:type="table" w:default="1" w:styleId="TableNormal">
+  <w:style w:type="table" w:default="1" w:styleId="a1">
     <w:name w:val="Normal Table"/>
     <w:uiPriority w:val="99"/>
     <w:semiHidden/>
@@ -1964,19 +2511,18 @@
       </w:tblCellMar>
     </w:tblPr>
   </w:style>
-  <w:style w:type="numbering" w:default="1" w:styleId="NoList">
+  <w:style w:type="numbering" w:default="1" w:styleId="a2">
     <w:name w:val="No List"/>
     <w:uiPriority w:val="99"/>
     <w:semiHidden/>
     <w:unhideWhenUsed/>
   </w:style>
-  <w:style w:type="table" w:styleId="TableGrid">
+  <w:style w:type="table" w:styleId="a3">
     <w:name w:val="Table Grid"/>
-    <w:basedOn w:val="TableNormal"/>
+    <w:basedOn w:val="a1"/>
     <w:uiPriority w:val="59"/>
     <w:rsid w:val="008A19BA"/>
     <w:tblPr>
-      <w:tblInd w:w="0" w:type="dxa"/>
       <w:tblBorders>
         <w:top w:val="single" w:sz="4" w:space="0" w:color="auto"/>
         <w:left w:val="single" w:sz="4" w:space="0" w:color="auto"/>
@@ -1985,18 +2531,12 @@
         <w:insideH w:val="single" w:sz="4" w:space="0" w:color="auto"/>
         <w:insideV w:val="single" w:sz="4" w:space="0" w:color="auto"/>
       </w:tblBorders>
-      <w:tblCellMar>
-        <w:top w:w="0" w:type="dxa"/>
-        <w:left w:w="108" w:type="dxa"/>
-        <w:bottom w:w="0" w:type="dxa"/>
-        <w:right w:w="108" w:type="dxa"/>
-      </w:tblCellMar>
     </w:tblPr>
   </w:style>
-  <w:style w:type="paragraph" w:styleId="BalloonText">
+  <w:style w:type="paragraph" w:styleId="a4">
     <w:name w:val="Balloon Text"/>
-    <w:basedOn w:val="Normal"/>
-    <w:link w:val="BalloonTextChar"/>
+    <w:basedOn w:val="a"/>
+    <w:link w:val="Char"/>
     <w:uiPriority w:val="99"/>
     <w:semiHidden/>
     <w:unhideWhenUsed/>
@@ -2007,246 +2547,10 @@
       <w:szCs w:val="18"/>
     </w:rPr>
   </w:style>
-  <w:style w:type="character" w:customStyle="1" w:styleId="BalloonTextChar">
-    <w:name w:val="Balloon Text Char"/>
-    <w:basedOn w:val="DefaultParagraphFont"/>
-    <w:link w:val="BalloonText"/>
-    <w:uiPriority w:val="99"/>
-    <w:semiHidden/>
-    <w:rsid w:val="00C414D7"/>
-    <w:rPr>
-      <w:rFonts w:ascii="Lucida Grande" w:hAnsi="Lucida Grande"/>
-      <w:sz w:val="18"/>
-      <w:szCs w:val="18"/>
-    </w:rPr>
-  </w:style>
-</w:styles>
-</file>
-
-<file path=word/stylesWithEffects.xml><?xml version="1.0" encoding="utf-8"?>
-<w:styles xmlns:wpc="http://schemas.microsoft.com/office/word/2010/wordprocessingCanvas" xmlns:mo="http://schemas.microsoft.com/office/mac/office/2008/main" xmlns:mc="http://schemas.openxmlformats.org/markup-compatibility/2006" xmlns:mv="urn:schemas-microsoft-com:mac:vml" xmlns:o="urn:schemas-microsoft-com:office:office" xmlns:r="http://schemas.openxmlformats.org/officeDocument/2006/relationships" xmlns:m="http://schemas.openxmlformats.org/officeDocument/2006/math" xmlns:v="urn:schemas-microsoft-com:vml" xmlns:wp14="http://schemas.microsoft.com/office/word/2010/wordprocessingDrawing" xmlns:wp="http://schemas.openxmlformats.org/drawingml/2006/wordprocessingDrawing" xmlns:w10="urn:schemas-microsoft-com:office:word" xmlns:w="http://schemas.openxmlformats.org/wordprocessingml/2006/main" xmlns:w14="http://schemas.microsoft.com/office/word/2010/wordml" xmlns:wpg="http://schemas.microsoft.com/office/word/2010/wordprocessingGroup" xmlns:wpi="http://schemas.microsoft.com/office/word/2010/wordprocessingInk" xmlns:wne="http://schemas.microsoft.com/office/word/2006/wordml" xmlns:wps="http://schemas.microsoft.com/office/word/2010/wordprocessingShape" mc:Ignorable="w14 wp14">
-  <w:docDefaults>
-    <w:rPrDefault>
-      <w:rPr>
-        <w:rFonts w:asciiTheme="minorHAnsi" w:eastAsiaTheme="minorEastAsia" w:hAnsiTheme="minorHAnsi" w:cstheme="minorBidi"/>
-        <w:sz w:val="24"/>
-        <w:szCs w:val="24"/>
-        <w:lang w:val="en-US" w:eastAsia="en-US" w:bidi="ar-SA"/>
-      </w:rPr>
-    </w:rPrDefault>
-    <w:pPrDefault/>
-  </w:docDefaults>
-  <w:latentStyles w:defLockedState="0" w:defUIPriority="99" w:defSemiHidden="1" w:defUnhideWhenUsed="1" w:defQFormat="0" w:count="276">
-    <w:lsdException w:name="Normal" w:semiHidden="0" w:uiPriority="0" w:unhideWhenUsed="0" w:qFormat="1"/>
-    <w:lsdException w:name="heading 1" w:semiHidden="0" w:uiPriority="9" w:unhideWhenUsed="0" w:qFormat="1"/>
-    <w:lsdException w:name="heading 2" w:uiPriority="9" w:qFormat="1"/>
-    <w:lsdException w:name="heading 3" w:uiPriority="9" w:qFormat="1"/>
-    <w:lsdException w:name="heading 4" w:uiPriority="9" w:qFormat="1"/>
-    <w:lsdException w:name="heading 5" w:uiPriority="9" w:qFormat="1"/>
-    <w:lsdException w:name="heading 6" w:uiPriority="9" w:qFormat="1"/>
-    <w:lsdException w:name="heading 7" w:uiPriority="9" w:qFormat="1"/>
-    <w:lsdException w:name="heading 8" w:uiPriority="9" w:qFormat="1"/>
-    <w:lsdException w:name="heading 9" w:uiPriority="9" w:qFormat="1"/>
-    <w:lsdException w:name="toc 1" w:uiPriority="39"/>
-    <w:lsdException w:name="toc 2" w:uiPriority="39"/>
-    <w:lsdException w:name="toc 3" w:uiPriority="39"/>
-    <w:lsdException w:name="toc 4" w:uiPriority="39"/>
-    <w:lsdException w:name="toc 5" w:uiPriority="39"/>
-    <w:lsdException w:name="toc 6" w:uiPriority="39"/>
-    <w:lsdException w:name="toc 7" w:uiPriority="39"/>
-    <w:lsdException w:name="toc 8" w:uiPriority="39"/>
-    <w:lsdException w:name="toc 9" w:uiPriority="39"/>
-    <w:lsdException w:name="caption" w:uiPriority="35" w:qFormat="1"/>
-    <w:lsdException w:name="Title" w:semiHidden="0" w:uiPriority="10" w:unhideWhenUsed="0" w:qFormat="1"/>
-    <w:lsdException w:name="Default Paragraph Font" w:uiPriority="1"/>
-    <w:lsdException w:name="Subtitle" w:semiHidden="0" w:uiPriority="11" w:unhideWhenUsed="0" w:qFormat="1"/>
-    <w:lsdException w:name="Strong" w:semiHidden="0" w:uiPriority="22" w:unhideWhenUsed="0" w:qFormat="1"/>
-    <w:lsdException w:name="Emphasis" w:semiHidden="0" w:uiPriority="20" w:unhideWhenUsed="0" w:qFormat="1"/>
-    <w:lsdException w:name="Table Grid" w:semiHidden="0" w:uiPriority="59" w:unhideWhenUsed="0"/>
-    <w:lsdException w:name="Placeholder Text" w:unhideWhenUsed="0"/>
-    <w:lsdException w:name="No Spacing" w:semiHidden="0" w:uiPriority="1" w:unhideWhenUsed="0" w:qFormat="1"/>
-    <w:lsdException w:name="Light Shading" w:semiHidden="0" w:uiPriority="60" w:unhideWhenUsed="0"/>
-    <w:lsdException w:name="Light List" w:semiHidden="0" w:uiPriority="61" w:unhideWhenUsed="0"/>
-    <w:lsdException w:name="Light Grid" w:semiHidden="0" w:uiPriority="62" w:unhideWhenUsed="0"/>
-    <w:lsdException w:name="Medium Shading 1" w:semiHidden="0" w:uiPriority="63" w:unhideWhenUsed="0"/>
-    <w:lsdException w:name="Medium Shading 2" w:semiHidden="0" w:uiPriority="64" w:unhideWhenUsed="0"/>
-    <w:lsdException w:name="Medium List 1" w:semiHidden="0" w:uiPriority="65" w:unhideWhenUsed="0"/>
-    <w:lsdException w:name="Medium List 2" w:semiHidden="0" w:uiPriority="66" w:unhideWhenUsed="0"/>
-    <w:lsdException w:name="Medium Grid 1" w:semiHidden="0" w:uiPriority="67" w:unhideWhenUsed="0"/>
-    <w:lsdException w:name="Medium Grid 2" w:semiHidden="0" w:uiPriority="68" w:unhideWhenUsed="0"/>
-    <w:lsdException w:name="Medium Grid 3" w:semiHidden="0" w:uiPriority="69" w:unhideWhenUsed="0"/>
-    <w:lsdException w:name="Dark List" w:semiHidden="0" w:uiPriority="70" w:unhideWhenUsed="0"/>
-    <w:lsdException w:name="Colorful Shading" w:semiHidden="0" w:uiPriority="71" w:unhideWhenUsed="0"/>
-    <w:lsdException w:name="Colorful List" w:semiHidden="0" w:uiPriority="72" w:unhideWhenUsed="0"/>
-    <w:lsdException w:name="Colorful Grid" w:semiHidden="0" w:uiPriority="73" w:unhideWhenUsed="0"/>
-    <w:lsdException w:name="Light Shading Accent 1" w:semiHidden="0" w:uiPriority="60" w:unhideWhenUsed="0"/>
-    <w:lsdException w:name="Light List Accent 1" w:semiHidden="0" w:uiPriority="61" w:unhideWhenUsed="0"/>
-    <w:lsdException w:name="Light Grid Accent 1" w:semiHidden="0" w:uiPriority="62" w:unhideWhenUsed="0"/>
-    <w:lsdException w:name="Medium Shading 1 Accent 1" w:semiHidden="0" w:uiPriority="63" w:unhideWhenUsed="0"/>
-    <w:lsdException w:name="Medium Shading 2 Accent 1" w:semiHidden="0" w:uiPriority="64" w:unhideWhenUsed="0"/>
-    <w:lsdException w:name="Medium List 1 Accent 1" w:semiHidden="0" w:uiPriority="65" w:unhideWhenUsed="0"/>
-    <w:lsdException w:name="Revision" w:unhideWhenUsed="0"/>
-    <w:lsdException w:name="List Paragraph" w:semiHidden="0" w:uiPriority="34" w:unhideWhenUsed="0" w:qFormat="1"/>
-    <w:lsdException w:name="Quote" w:semiHidden="0" w:uiPriority="29" w:unhideWhenUsed="0" w:qFormat="1"/>
-    <w:lsdException w:name="Intense Quote" w:semiHidden="0" w:uiPriority="30" w:unhideWhenUsed="0" w:qFormat="1"/>
-    <w:lsdException w:name="Medium List 2 Accent 1" w:semiHidden="0" w:uiPriority="66" w:unhideWhenUsed="0"/>
-    <w:lsdException w:name="Medium Grid 1 Accent 1" w:semiHidden="0" w:uiPriority="67" w:unhideWhenUsed="0"/>
-    <w:lsdException w:name="Medium Grid 2 Accent 1" w:semiHidden="0" w:uiPriority="68" w:unhideWhenUsed="0"/>
-    <w:lsdException w:name="Medium Grid 3 Accent 1" w:semiHidden="0" w:uiPriority="69" w:unhideWhenUsed="0"/>
-    <w:lsdException w:name="Dark List Accent 1" w:semiHidden="0" w:uiPriority="70" w:unhideWhenUsed="0"/>
-    <w:lsdException w:name="Colorful Shading Accent 1" w:semiHidden="0" w:uiPriority="71" w:unhideWhenUsed="0"/>
-    <w:lsdException w:name="Colorful List Accent 1" w:semiHidden="0" w:uiPriority="72" w:unhideWhenUsed="0"/>
-    <w:lsdException w:name="Colorful Grid Accent 1" w:semiHidden="0" w:uiPriority="73" w:unhideWhenUsed="0"/>
-    <w:lsdException w:name="Light Shading Accent 2" w:semiHidden="0" w:uiPriority="60" w:unhideWhenUsed="0"/>
-    <w:lsdException w:name="Light List Accent 2" w:semiHidden="0" w:uiPriority="61" w:unhideWhenUsed="0"/>
-    <w:lsdException w:name="Light Grid Accent 2" w:semiHidden="0" w:uiPriority="62" w:unhideWhenUsed="0"/>
-    <w:lsdException w:name="Medium Shading 1 Accent 2" w:semiHidden="0" w:uiPriority="63" w:unhideWhenUsed="0"/>
-    <w:lsdException w:name="Medium Shading 2 Accent 2" w:semiHidden="0" w:uiPriority="64" w:unhideWhenUsed="0"/>
-    <w:lsdException w:name="Medium List 1 Accent 2" w:semiHidden="0" w:uiPriority="65" w:unhideWhenUsed="0"/>
-    <w:lsdException w:name="Medium List 2 Accent 2" w:semiHidden="0" w:uiPriority="66" w:unhideWhenUsed="0"/>
-    <w:lsdException w:name="Medium Grid 1 Accent 2" w:semiHidden="0" w:uiPriority="67" w:unhideWhenUsed="0"/>
-    <w:lsdException w:name="Medium Grid 2 Accent 2" w:semiHidden="0" w:uiPriority="68" w:unhideWhenUsed="0"/>
-    <w:lsdException w:name="Medium Grid 3 Accent 2" w:semiHidden="0" w:uiPriority="69" w:unhideWhenUsed="0"/>
-    <w:lsdException w:name="Dark List Accent 2" w:semiHidden="0" w:uiPriority="70" w:unhideWhenUsed="0"/>
-    <w:lsdException w:name="Colorful Shading Accent 2" w:semiHidden="0" w:uiPriority="71" w:unhideWhenUsed="0"/>
-    <w:lsdException w:name="Colorful List Accent 2" w:semiHidden="0" w:uiPriority="72" w:unhideWhenUsed="0"/>
-    <w:lsdException w:name="Colorful Grid Accent 2" w:semiHidden="0" w:uiPriority="73" w:unhideWhenUsed="0"/>
-    <w:lsdException w:name="Light Shading Accent 3" w:semiHidden="0" w:uiPriority="60" w:unhideWhenUsed="0"/>
-    <w:lsdException w:name="Light List Accent 3" w:semiHidden="0" w:uiPriority="61" w:unhideWhenUsed="0"/>
-    <w:lsdException w:name="Light Grid Accent 3" w:semiHidden="0" w:uiPriority="62" w:unhideWhenUsed="0"/>
-    <w:lsdException w:name="Medium Shading 1 Accent 3" w:semiHidden="0" w:uiPriority="63" w:unhideWhenUsed="0"/>
-    <w:lsdException w:name="Medium Shading 2 Accent 3" w:semiHidden="0" w:uiPriority="64" w:unhideWhenUsed="0"/>
-    <w:lsdException w:name="Medium List 1 Accent 3" w:semiHidden="0" w:uiPriority="65" w:unhideWhenUsed="0"/>
-    <w:lsdException w:name="Medium List 2 Accent 3" w:semiHidden="0" w:uiPriority="66" w:unhideWhenUsed="0"/>
-    <w:lsdException w:name="Medium Grid 1 Accent 3" w:semiHidden="0" w:uiPriority="67" w:unhideWhenUsed="0"/>
-    <w:lsdException w:name="Medium Grid 2 Accent 3" w:semiHidden="0" w:uiPriority="68" w:unhideWhenUsed="0"/>
-    <w:lsdException w:name="Medium Grid 3 Accent 3" w:semiHidden="0" w:uiPriority="69" w:unhideWhenUsed="0"/>
-    <w:lsdException w:name="Dark List Accent 3" w:semiHidden="0" w:uiPriority="70" w:unhideWhenUsed="0"/>
-    <w:lsdException w:name="Colorful Shading Accent 3" w:semiHidden="0" w:uiPriority="71" w:unhideWhenUsed="0"/>
-    <w:lsdException w:name="Colorful List Accent 3" w:semiHidden="0" w:uiPriority="72" w:unhideWhenUsed="0"/>
-    <w:lsdException w:name="Colorful Grid Accent 3" w:semiHidden="0" w:uiPriority="73" w:unhideWhenUsed="0"/>
-    <w:lsdException w:name="Light Shading Accent 4" w:semiHidden="0" w:uiPriority="60" w:unhideWhenUsed="0"/>
-    <w:lsdException w:name="Light List Accent 4" w:semiHidden="0" w:uiPriority="61" w:unhideWhenUsed="0"/>
-    <w:lsdException w:name="Light Grid Accent 4" w:semiHidden="0" w:uiPriority="62" w:unhideWhenUsed="0"/>
-    <w:lsdException w:name="Medium Shading 1 Accent 4" w:semiHidden="0" w:uiPriority="63" w:unhideWhenUsed="0"/>
-    <w:lsdException w:name="Medium Shading 2 Accent 4" w:semiHidden="0" w:uiPriority="64" w:unhideWhenUsed="0"/>
-    <w:lsdException w:name="Medium List 1 Accent 4" w:semiHidden="0" w:uiPriority="65" w:unhideWhenUsed="0"/>
-    <w:lsdException w:name="Medium List 2 Accent 4" w:semiHidden="0" w:uiPriority="66" w:unhideWhenUsed="0"/>
-    <w:lsdException w:name="Medium Grid 1 Accent 4" w:semiHidden="0" w:uiPriority="67" w:unhideWhenUsed="0"/>
-    <w:lsdException w:name="Medium Grid 2 Accent 4" w:semiHidden="0" w:uiPriority="68" w:unhideWhenUsed="0"/>
-    <w:lsdException w:name="Medium Grid 3 Accent 4" w:semiHidden="0" w:uiPriority="69" w:unhideWhenUsed="0"/>
-    <w:lsdException w:name="Dark List Accent 4" w:semiHidden="0" w:uiPriority="70" w:unhideWhenUsed="0"/>
-    <w:lsdException w:name="Colorful Shading Accent 4" w:semiHidden="0" w:uiPriority="71" w:unhideWhenUsed="0"/>
-    <w:lsdException w:name="Colorful List Accent 4" w:semiHidden="0" w:uiPriority="72" w:unhideWhenUsed="0"/>
-    <w:lsdException w:name="Colorful Grid Accent 4" w:semiHidden="0" w:uiPriority="73" w:unhideWhenUsed="0"/>
-    <w:lsdException w:name="Light Shading Accent 5" w:semiHidden="0" w:uiPriority="60" w:unhideWhenUsed="0"/>
-    <w:lsdException w:name="Light List Accent 5" w:semiHidden="0" w:uiPriority="61" w:unhideWhenUsed="0"/>
-    <w:lsdException w:name="Light Grid Accent 5" w:semiHidden="0" w:uiPriority="62" w:unhideWhenUsed="0"/>
-    <w:lsdException w:name="Medium Shading 1 Accent 5" w:semiHidden="0" w:uiPriority="63" w:unhideWhenUsed="0"/>
-    <w:lsdException w:name="Medium Shading 2 Accent 5" w:semiHidden="0" w:uiPriority="64" w:unhideWhenUsed="0"/>
-    <w:lsdException w:name="Medium List 1 Accent 5" w:semiHidden="0" w:uiPriority="65" w:unhideWhenUsed="0"/>
-    <w:lsdException w:name="Medium List 2 Accent 5" w:semiHidden="0" w:uiPriority="66" w:unhideWhenUsed="0"/>
-    <w:lsdException w:name="Medium Grid 1 Accent 5" w:semiHidden="0" w:uiPriority="67" w:unhideWhenUsed="0"/>
-    <w:lsdException w:name="Medium Grid 2 Accent 5" w:semiHidden="0" w:uiPriority="68" w:unhideWhenUsed="0"/>
-    <w:lsdException w:name="Medium Grid 3 Accent 5" w:semiHidden="0" w:uiPriority="69" w:unhideWhenUsed="0"/>
-    <w:lsdException w:name="Dark List Accent 5" w:semiHidden="0" w:uiPriority="70" w:unhideWhenUsed="0"/>
-    <w:lsdException w:name="Colorful Shading Accent 5" w:semiHidden="0" w:uiPriority="71" w:unhideWhenUsed="0"/>
-    <w:lsdException w:name="Colorful List Accent 5" w:semiHidden="0" w:uiPriority="72" w:unhideWhenUsed="0"/>
-    <w:lsdException w:name="Colorful Grid Accent 5" w:semiHidden="0" w:uiPriority="73" w:unhideWhenUsed="0"/>
-    <w:lsdException w:name="Light Shading Accent 6" w:semiHidden="0" w:uiPriority="60" w:unhideWhenUsed="0"/>
-    <w:lsdException w:name="Light List Accent 6" w:semiHidden="0" w:uiPriority="61" w:unhideWhenUsed="0"/>
-    <w:lsdException w:name="Light Grid Accent 6" w:semiHidden="0" w:uiPriority="62" w:unhideWhenUsed="0"/>
-    <w:lsdException w:name="Medium Shading 1 Accent 6" w:semiHidden="0" w:uiPriority="63" w:unhideWhenUsed="0"/>
-    <w:lsdException w:name="Medium Shading 2 Accent 6" w:semiHidden="0" w:uiPriority="64" w:unhideWhenUsed="0"/>
-    <w:lsdException w:name="Medium List 1 Accent 6" w:semiHidden="0" w:uiPriority="65" w:unhideWhenUsed="0"/>
-    <w:lsdException w:name="Medium List 2 Accent 6" w:semiHidden="0" w:uiPriority="66" w:unhideWhenUsed="0"/>
-    <w:lsdException w:name="Medium Grid 1 Accent 6" w:semiHidden="0" w:uiPriority="67" w:unhideWhenUsed="0"/>
-    <w:lsdException w:name="Medium Grid 2 Accent 6" w:semiHidden="0" w:uiPriority="68" w:unhideWhenUsed="0"/>
-    <w:lsdException w:name="Medium Grid 3 Accent 6" w:semiHidden="0" w:uiPriority="69" w:unhideWhenUsed="0"/>
-    <w:lsdException w:name="Dark List Accent 6" w:semiHidden="0" w:uiPriority="70" w:unhideWhenUsed="0"/>
-    <w:lsdException w:name="Colorful Shading Accent 6" w:semiHidden="0" w:uiPriority="71" w:unhideWhenUsed="0"/>
-    <w:lsdException w:name="Colorful List Accent 6" w:semiHidden="0" w:uiPriority="72" w:unhideWhenUsed="0"/>
-    <w:lsdException w:name="Colorful Grid Accent 6" w:semiHidden="0" w:uiPriority="73" w:unhideWhenUsed="0"/>
-    <w:lsdException w:name="Subtle Emphasis" w:semiHidden="0" w:uiPriority="19" w:unhideWhenUsed="0" w:qFormat="1"/>
-    <w:lsdException w:name="Intense Emphasis" w:semiHidden="0" w:uiPriority="21" w:unhideWhenUsed="0" w:qFormat="1"/>
-    <w:lsdException w:name="Subtle Reference" w:semiHidden="0" w:uiPriority="31" w:unhideWhenUsed="0" w:qFormat="1"/>
-    <w:lsdException w:name="Intense Reference" w:semiHidden="0" w:uiPriority="32" w:unhideWhenUsed="0" w:qFormat="1"/>
-    <w:lsdException w:name="Book Title" w:semiHidden="0" w:uiPriority="33" w:unhideWhenUsed="0" w:qFormat="1"/>
-    <w:lsdException w:name="Bibliography" w:uiPriority="37"/>
-    <w:lsdException w:name="TOC Heading" w:uiPriority="39" w:qFormat="1"/>
-  </w:latentStyles>
-  <w:style w:type="paragraph" w:default="1" w:styleId="Normal">
-    <w:name w:val="Normal"/>
-    <w:qFormat/>
-  </w:style>
-  <w:style w:type="character" w:default="1" w:styleId="DefaultParagraphFont">
-    <w:name w:val="Default Paragraph Font"/>
-    <w:uiPriority w:val="1"/>
-    <w:semiHidden/>
-    <w:unhideWhenUsed/>
-  </w:style>
-  <w:style w:type="table" w:default="1" w:styleId="TableNormal">
-    <w:name w:val="Normal Table"/>
-    <w:uiPriority w:val="99"/>
-    <w:semiHidden/>
-    <w:unhideWhenUsed/>
-    <w:tblPr>
-      <w:tblInd w:w="0" w:type="dxa"/>
-      <w:tblCellMar>
-        <w:top w:w="0" w:type="dxa"/>
-        <w:left w:w="108" w:type="dxa"/>
-        <w:bottom w:w="0" w:type="dxa"/>
-        <w:right w:w="108" w:type="dxa"/>
-      </w:tblCellMar>
-    </w:tblPr>
-  </w:style>
-  <w:style w:type="numbering" w:default="1" w:styleId="NoList">
-    <w:name w:val="No List"/>
-    <w:uiPriority w:val="99"/>
-    <w:semiHidden/>
-    <w:unhideWhenUsed/>
-  </w:style>
-  <w:style w:type="table" w:styleId="TableGrid">
-    <w:name w:val="Table Grid"/>
-    <w:basedOn w:val="TableNormal"/>
-    <w:uiPriority w:val="59"/>
-    <w:rsid w:val="008A19BA"/>
-    <w:tblPr>
-      <w:tblInd w:w="0" w:type="dxa"/>
-      <w:tblBorders>
-        <w:top w:val="single" w:sz="4" w:space="0" w:color="auto"/>
-        <w:left w:val="single" w:sz="4" w:space="0" w:color="auto"/>
-        <w:bottom w:val="single" w:sz="4" w:space="0" w:color="auto"/>
-        <w:right w:val="single" w:sz="4" w:space="0" w:color="auto"/>
-        <w:insideH w:val="single" w:sz="4" w:space="0" w:color="auto"/>
-        <w:insideV w:val="single" w:sz="4" w:space="0" w:color="auto"/>
-      </w:tblBorders>
-      <w:tblCellMar>
-        <w:top w:w="0" w:type="dxa"/>
-        <w:left w:w="108" w:type="dxa"/>
-        <w:bottom w:w="0" w:type="dxa"/>
-        <w:right w:w="108" w:type="dxa"/>
-      </w:tblCellMar>
-    </w:tblPr>
-  </w:style>
-  <w:style w:type="paragraph" w:styleId="BalloonText">
-    <w:name w:val="Balloon Text"/>
-    <w:basedOn w:val="Normal"/>
-    <w:link w:val="BalloonTextChar"/>
-    <w:uiPriority w:val="99"/>
-    <w:semiHidden/>
-    <w:unhideWhenUsed/>
-    <w:rsid w:val="00C414D7"/>
-    <w:rPr>
-      <w:rFonts w:ascii="Lucida Grande" w:hAnsi="Lucida Grande"/>
-      <w:sz w:val="18"/>
-      <w:szCs w:val="18"/>
-    </w:rPr>
-  </w:style>
-  <w:style w:type="character" w:customStyle="1" w:styleId="BalloonTextChar">
-    <w:name w:val="Balloon Text Char"/>
-    <w:basedOn w:val="DefaultParagraphFont"/>
-    <w:link w:val="BalloonText"/>
+  <w:style w:type="character" w:customStyle="1" w:styleId="Char">
+    <w:name w:val="批注框文本 Char"/>
+    <w:basedOn w:val="a0"/>
+    <w:link w:val="a4"/>
     <w:uiPriority w:val="99"/>
     <w:semiHidden/>
     <w:rsid w:val="00C414D7"/>

</xml_diff>